<commit_message>
Added database context class for connection
</commit_message>
<xml_diff>
--- a/Architecture Descr.docx
+++ b/Architecture Descr.docx
@@ -1,6 +1,6 @@
 
 <file path=word/document.xml><?xml version="1.0" encoding="utf-8"?>
-<w:document xmlns:wpc="http://schemas.microsoft.com/office/word/2010/wordprocessingCanvas" xmlns:cx="http://schemas.microsoft.com/office/drawing/2014/chartex" xmlns:cx1="http://schemas.microsoft.com/office/drawing/2015/9/8/chartex" xmlns:cx2="http://schemas.microsoft.com/office/drawing/2015/10/21/chartex" xmlns:mc="http://schemas.openxmlformats.org/markup-compatibility/2006" xmlns:o="urn:schemas-microsoft-com:office:office" xmlns:r="http://schemas.openxmlformats.org/officeDocument/2006/relationships" xmlns:m="http://schemas.openxmlformats.org/officeDocument/2006/math" xmlns:v="urn:schemas-microsoft-com:vml" xmlns:wp14="http://schemas.microsoft.com/office/word/2010/wordprocessingDrawing" xmlns:wp="http://schemas.openxmlformats.org/drawingml/2006/wordprocessingDrawing" xmlns:w10="urn:schemas-microsoft-com:office:word" xmlns:w="http://schemas.openxmlformats.org/wordprocessingml/2006/main" xmlns:w14="http://schemas.microsoft.com/office/word/2010/wordml" xmlns:w15="http://schemas.microsoft.com/office/word/2012/wordml" xmlns:w16se="http://schemas.microsoft.com/office/word/2015/wordml/symex" xmlns:wpg="http://schemas.microsoft.com/office/word/2010/wordprocessingGroup" xmlns:wpi="http://schemas.microsoft.com/office/word/2010/wordprocessingInk" xmlns:wne="http://schemas.microsoft.com/office/word/2006/wordml" xmlns:wps="http://schemas.microsoft.com/office/word/2010/wordprocessingShape" mc:Ignorable="w14 w15 w16se wp14">
+<w:document xmlns:wpc="http://schemas.microsoft.com/office/word/2010/wordprocessingCanvas" xmlns:mc="http://schemas.openxmlformats.org/markup-compatibility/2006" xmlns:o="urn:schemas-microsoft-com:office:office" xmlns:r="http://schemas.openxmlformats.org/officeDocument/2006/relationships" xmlns:m="http://schemas.openxmlformats.org/officeDocument/2006/math" xmlns:v="urn:schemas-microsoft-com:vml" xmlns:wp14="http://schemas.microsoft.com/office/word/2010/wordprocessingDrawing" xmlns:wp="http://schemas.openxmlformats.org/drawingml/2006/wordprocessingDrawing" xmlns:w10="urn:schemas-microsoft-com:office:word" xmlns:w="http://schemas.openxmlformats.org/wordprocessingml/2006/main" xmlns:w14="http://schemas.microsoft.com/office/word/2010/wordml" xmlns:wpg="http://schemas.microsoft.com/office/word/2010/wordprocessingGroup" xmlns:wpi="http://schemas.microsoft.com/office/word/2010/wordprocessingInk" xmlns:wne="http://schemas.microsoft.com/office/word/2006/wordml" xmlns:wps="http://schemas.microsoft.com/office/word/2010/wordprocessingShape" mc:Ignorable="w14 wp14">
   <w:body>
     <w:p>
       <w:pPr>
@@ -12,7 +12,6 @@
           <w:szCs w:val="52"/>
         </w:rPr>
       </w:pPr>
-      <w:bookmarkStart w:id="0" w:name="_GoBack"/>
       <w:r>
         <w:rPr>
           <w:rFonts w:ascii="Calibri" w:hAnsi="Calibri"/>
@@ -43,7 +42,6 @@
         <w:t>ARCHITECTURE DESCRIPTION</w:t>
       </w:r>
     </w:p>
-    <w:bookmarkEnd w:id="0"/>
     <w:p>
       <w:pPr>
         <w:rPr>
@@ -141,7 +139,25 @@
           <w:sz w:val="26"/>
           <w:szCs w:val="26"/>
         </w:rPr>
-        <w:t>The proposed system’s aim is to help university find suitable mentors who are either professionals in Gauteng or students. The system will operate as the Mentor Management System’s (MMS) digital replacement for current manual and unreliable system of operation.</w:t>
+        <w:t xml:space="preserve">The proposed system’s aim is to help university find suitable mentors who are either </w:t>
+      </w:r>
+      <w:proofErr w:type="gramStart"/>
+      <w:r>
+        <w:rPr>
+          <w:rFonts w:ascii="Calibri" w:hAnsi="Calibri" w:cs="Arial"/>
+          <w:sz w:val="26"/>
+          <w:szCs w:val="26"/>
+        </w:rPr>
+        <w:t>professionals</w:t>
+      </w:r>
+      <w:proofErr w:type="gramEnd"/>
+      <w:r>
+        <w:rPr>
+          <w:rFonts w:ascii="Calibri" w:hAnsi="Calibri" w:cs="Arial"/>
+          <w:sz w:val="26"/>
+          <w:szCs w:val="26"/>
+        </w:rPr>
+        <w:t xml:space="preserve"> in Gauteng or students. The system will operate as the Mentor Management System’s (MMS) digital replacement for current manual and unreliable system of operation.</w:t>
       </w:r>
     </w:p>
     <w:p>
@@ -233,14 +249,32 @@
           <w:sz w:val="26"/>
           <w:szCs w:val="26"/>
         </w:rPr>
-        <w:t xml:space="preserve"> is the ability for men</w:t>
-      </w:r>
+        <w:t xml:space="preserve"> </w:t>
+      </w:r>
+      <w:proofErr w:type="gramStart"/>
       <w:r>
         <w:rPr>
           <w:rFonts w:ascii="Calibri" w:hAnsi="Calibri" w:cs="Arial"/>
           <w:sz w:val="26"/>
           <w:szCs w:val="26"/>
         </w:rPr>
+        <w:t>is</w:t>
+      </w:r>
+      <w:proofErr w:type="gramEnd"/>
+      <w:r>
+        <w:rPr>
+          <w:rFonts w:ascii="Calibri" w:hAnsi="Calibri" w:cs="Arial"/>
+          <w:sz w:val="26"/>
+          <w:szCs w:val="26"/>
+        </w:rPr>
+        <w:t xml:space="preserve"> the ability for men</w:t>
+      </w:r>
+      <w:r>
+        <w:rPr>
+          <w:rFonts w:ascii="Calibri" w:hAnsi="Calibri" w:cs="Arial"/>
+          <w:sz w:val="26"/>
+          <w:szCs w:val="26"/>
+        </w:rPr>
         <w:t>tors to keep track of the Mentors that register</w:t>
       </w:r>
       <w:r>
@@ -249,14 +283,41 @@
           <w:sz w:val="26"/>
           <w:szCs w:val="26"/>
         </w:rPr>
-        <w:t xml:space="preserve"> as well as coordinate the success programmes. To</w:t>
-      </w:r>
+        <w:t xml:space="preserve"> as well as coordinate the success </w:t>
+      </w:r>
+      <w:proofErr w:type="spellStart"/>
       <w:r>
         <w:rPr>
           <w:rFonts w:ascii="Calibri" w:hAnsi="Calibri" w:cs="Arial"/>
           <w:sz w:val="26"/>
           <w:szCs w:val="26"/>
         </w:rPr>
+        <w:t>programmes</w:t>
+      </w:r>
+      <w:proofErr w:type="spellEnd"/>
+      <w:r>
+        <w:rPr>
+          <w:rFonts w:ascii="Calibri" w:hAnsi="Calibri" w:cs="Arial"/>
+          <w:sz w:val="26"/>
+          <w:szCs w:val="26"/>
+        </w:rPr>
+        <w:t xml:space="preserve">. </w:t>
+      </w:r>
+      <w:proofErr w:type="gramStart"/>
+      <w:r>
+        <w:rPr>
+          <w:rFonts w:ascii="Calibri" w:hAnsi="Calibri" w:cs="Arial"/>
+          <w:sz w:val="26"/>
+          <w:szCs w:val="26"/>
+        </w:rPr>
+        <w:t>To</w:t>
+      </w:r>
+      <w:r>
+        <w:rPr>
+          <w:rFonts w:ascii="Calibri" w:hAnsi="Calibri" w:cs="Arial"/>
+          <w:sz w:val="26"/>
+          <w:szCs w:val="26"/>
+        </w:rPr>
         <w:t xml:space="preserve"> allow for mentees and mentors</w:t>
       </w:r>
       <w:r>
@@ -291,6 +352,7 @@
         </w:rPr>
         <w:t xml:space="preserve"> mentors and mentees.</w:t>
       </w:r>
+      <w:proofErr w:type="gramEnd"/>
     </w:p>
     <w:p>
       <w:pPr>
@@ -460,6 +522,7 @@
           <w:szCs w:val="26"/>
         </w:rPr>
       </w:pPr>
+      <w:proofErr w:type="gramStart"/>
       <w:r>
         <w:rPr>
           <w:rFonts w:ascii="Calibri" w:hAnsi="Calibri"/>
@@ -495,6 +558,7 @@
         <w:softHyphen/>
         <w:t>- Mentor Management System; Proposed system.</w:t>
       </w:r>
+      <w:proofErr w:type="gramEnd"/>
     </w:p>
     <w:p>
       <w:pPr>
@@ -539,7 +603,25 @@
           <w:sz w:val="26"/>
           <w:szCs w:val="26"/>
         </w:rPr>
-        <w:t>This system is web application that will be able to register a mentor, requiring their demographic data, contact information, professional history to date, qualities of a preferred mentee and etc. System will also register a mentee requiring their demographic data, contact information, tertiary education details, brief description of themselves, preferred mentor and etc. This system will then match mentee with 1 or more mentors that more or less fits his/her criteria ordered by likelihood of preference.  The mentee will then be able to “request” a mentor thereafter the mentor can then view the mentees profile which includes his/her contact details and can then choose to contact them with a response on whether or not they are willing to mentor the mentee. A mentor can choose to be inactive, not be visible in mentee’s “search results”, after they have found one or more mentees or at any given time. After a mentor registers to the system, an administrator will contact them and somehow verify the data given by the mentor before they are officially in the system. When a mentor chooses to mentor a student, they both have to set their status to paired and the student will be able to rate the mentor. This rating is viewed by the mentees when viewing a profile. A mentor can be a working individual and/or a student doing their 2nd year or up and the mentee is restricted to any university student.</w:t>
+        <w:t xml:space="preserve">This system is web application that will be able to register a mentor, requiring their demographic data, contact information, professional history to date, qualities of a preferred mentee and etc. System will also register a mentee requiring their demographic data, contact information, tertiary education details, brief description of themselves, preferred mentor and etc. This system will then match mentee with 1 or more mentors that more or less </w:t>
+      </w:r>
+      <w:proofErr w:type="gramStart"/>
+      <w:r>
+        <w:rPr>
+          <w:rFonts w:ascii="Calibri" w:hAnsi="Calibri"/>
+          <w:sz w:val="26"/>
+          <w:szCs w:val="26"/>
+        </w:rPr>
+        <w:t>fits</w:t>
+      </w:r>
+      <w:proofErr w:type="gramEnd"/>
+      <w:r>
+        <w:rPr>
+          <w:rFonts w:ascii="Calibri" w:hAnsi="Calibri"/>
+          <w:sz w:val="26"/>
+          <w:szCs w:val="26"/>
+        </w:rPr>
+        <w:t xml:space="preserve"> his/her criteria ordered by likelihood of preference.  The mentee will then be able to “request” a mentor thereafter the mentor can then view the mentees profile which includes his/her contact details and can then choose to contact them with a response on whether or not they are willing to mentor the mentee. A mentor can choose to be inactive, not be visible in mentee’s “search results”, after they have found one or more mentees or at any given time. After a mentor registers to the system, an administrator will contact them and somehow verify the data given by the mentor before they are officially in the system. When a mentor chooses to mentor a student, they both have to set their status to paired and the student will be able to rate the mentor. This rating is viewed by the mentees when viewing a profile. A mentor can be a working individual and/or a student doing their 2nd year or up and the mentee is restricted to any university student.</w:t>
       </w:r>
     </w:p>
     <w:p>
@@ -3251,6 +3333,7 @@
           <w:noProof/>
           <w:sz w:val="26"/>
           <w:szCs w:val="26"/>
+          <w:lang w:val="en-ZA" w:eastAsia="en-ZA"/>
         </w:rPr>
         <w:drawing>
           <wp:anchor distT="0" distB="0" distL="114300" distR="114300" simplePos="0" relativeHeight="251659776" behindDoc="0" locked="0" layoutInCell="1" allowOverlap="1" wp14:anchorId="5E998E9D" wp14:editId="44010C9B">
@@ -3276,7 +3359,7 @@
                     <pic:cNvPicPr/>
                   </pic:nvPicPr>
                   <pic:blipFill rotWithShape="1">
-                    <a:blip r:embed="rId8">
+                    <a:blip r:embed="rId9">
                       <a:extLst>
                         <a:ext uri="{28A0092B-C50C-407E-A947-70E740481C1C}">
                           <a14:useLocalDpi xmlns:a14="http://schemas.microsoft.com/office/drawing/2010/main" val="0"/>
@@ -3397,6 +3480,7 @@
           <w:noProof/>
           <w:sz w:val="26"/>
           <w:szCs w:val="26"/>
+          <w:lang w:val="en-ZA" w:eastAsia="en-ZA"/>
         </w:rPr>
         <w:drawing>
           <wp:anchor distT="0" distB="0" distL="114300" distR="114300" simplePos="0" relativeHeight="251657728" behindDoc="0" locked="0" layoutInCell="1" allowOverlap="1" wp14:anchorId="59697EC3" wp14:editId="3F30D648">
@@ -3422,7 +3506,7 @@
                     <pic:cNvPicPr/>
                   </pic:nvPicPr>
                   <pic:blipFill>
-                    <a:blip r:embed="rId9">
+                    <a:blip r:embed="rId10">
                       <a:extLst>
                         <a:ext uri="{28A0092B-C50C-407E-A947-70E740481C1C}">
                           <a14:useLocalDpi xmlns:a14="http://schemas.microsoft.com/office/drawing/2010/main" val="0"/>
@@ -3611,9 +3695,9 @@
             <o:lock v:ext="edit" aspectratio="t"/>
           </v:shapetype>
           <v:shape id="_x0000_i1025" type="#_x0000_t75" style="width:479.75pt;height:396.7pt" o:ole="">
-            <v:imagedata r:id="rId10" o:title=""/>
+            <v:imagedata r:id="rId11" o:title=""/>
           </v:shape>
-          <o:OLEObject Type="Embed" ProgID="Visio.Drawing.15" ShapeID="_x0000_i1025" DrawAspect="Content" ObjectID="_1534884795" r:id="rId11"/>
+          <o:OLEObject Type="Embed" ProgID="Visio.Drawing.15" ShapeID="_x0000_i1025" DrawAspect="Content" ObjectID="_1538250043" r:id="rId12"/>
         </w:object>
       </w:r>
     </w:p>
@@ -3752,13 +3836,13 @@
           <w:noProof/>
         </w:rPr>
         <w:lastRenderedPageBreak/>
-        <w:object w:dxaOrig="1440" w:dyaOrig="1440">
+        <w:pict>
           <v:shape id="_x0000_s1028" type="#_x0000_t75" style="position:absolute;margin-left:-71.85pt;margin-top:-17.25pt;width:625.85pt;height:283.5pt;z-index:251663360;mso-position-horizontal-relative:text;mso-position-vertical-relative:text;mso-width-relative:page;mso-height-relative:page">
-            <v:imagedata r:id="rId12" o:title=""/>
+            <v:imagedata r:id="rId13" o:title=""/>
             <w10:wrap type="square"/>
           </v:shape>
-          <o:OLEObject Type="Embed" ProgID="Visio.Drawing.15" ShapeID="_x0000_s1028" DrawAspect="Content" ObjectID="_1534884797" r:id="rId13"/>
-        </w:object>
+          <o:OLEObject Type="Embed" ProgID="Visio.Drawing.15" ShapeID="_x0000_s1028" DrawAspect="Content" ObjectID="_1538250044" r:id="rId14"/>
+        </w:pict>
       </w:r>
     </w:p>
     <w:p>
@@ -3793,13 +3877,13 @@
         <w:rPr>
           <w:noProof/>
         </w:rPr>
-        <w:object w:dxaOrig="1440" w:dyaOrig="1440">
+        <w:pict>
           <v:shape id="_x0000_s1030" type="#_x0000_t75" style="position:absolute;margin-left:-51.9pt;margin-top:78.25pt;width:571.55pt;height:246.4pt;z-index:251665408;mso-position-horizontal-relative:text;mso-position-vertical-relative:text;mso-width-relative:page;mso-height-relative:page">
-            <v:imagedata r:id="rId14" o:title=""/>
+            <v:imagedata r:id="rId15" o:title=""/>
             <w10:wrap type="square"/>
           </v:shape>
-          <o:OLEObject Type="Embed" ProgID="Visio.Drawing.15" ShapeID="_x0000_s1030" DrawAspect="Content" ObjectID="_1534884798" r:id="rId15"/>
-        </w:object>
+          <o:OLEObject Type="Embed" ProgID="Visio.Drawing.15" ShapeID="_x0000_s1030" DrawAspect="Content" ObjectID="_1538250045" r:id="rId16"/>
+        </w:pict>
       </w:r>
       <w:r>
         <w:rPr>
@@ -3849,7 +3933,25 @@
           <w:sz w:val="26"/>
           <w:szCs w:val="26"/>
         </w:rPr>
-        <w:t>is that their preference list must be stored in the PreferenceList data store thereafter.</w:t>
+        <w:t xml:space="preserve">is that their preference list must be stored in the </w:t>
+      </w:r>
+      <w:proofErr w:type="spellStart"/>
+      <w:r>
+        <w:rPr>
+          <w:rFonts w:ascii="Calibri" w:hAnsi="Calibri"/>
+          <w:sz w:val="26"/>
+          <w:szCs w:val="26"/>
+        </w:rPr>
+        <w:t>PreferenceList</w:t>
+      </w:r>
+      <w:proofErr w:type="spellEnd"/>
+      <w:r>
+        <w:rPr>
+          <w:rFonts w:ascii="Calibri" w:hAnsi="Calibri"/>
+          <w:sz w:val="26"/>
+          <w:szCs w:val="26"/>
+        </w:rPr>
+        <w:t xml:space="preserve"> data store thereafter.</w:t>
       </w:r>
     </w:p>
     <w:p>
@@ -3893,13 +3995,13 @@
         <w:rPr>
           <w:noProof/>
         </w:rPr>
-        <w:object w:dxaOrig="1440" w:dyaOrig="1440">
+        <w:pict>
           <v:shape id="_x0000_s1026" type="#_x0000_t75" style="position:absolute;margin-left:-53.35pt;margin-top:83.15pt;width:549.8pt;height:399.55pt;z-index:251661312;mso-position-horizontal-relative:text;mso-position-vertical-relative:text;mso-width-relative:page;mso-height-relative:page">
-            <v:imagedata r:id="rId16" o:title=""/>
+            <v:imagedata r:id="rId17" o:title=""/>
             <w10:wrap type="square"/>
           </v:shape>
-          <o:OLEObject Type="Embed" ProgID="Visio.Drawing.15" ShapeID="_x0000_s1026" DrawAspect="Content" ObjectID="_1534884796" r:id="rId17"/>
-        </w:object>
+          <o:OLEObject Type="Embed" ProgID="Visio.Drawing.15" ShapeID="_x0000_s1026" DrawAspect="Content" ObjectID="_1538250046" r:id="rId18"/>
+        </w:pict>
       </w:r>
       <w:r>
         <w:rPr>
@@ -4028,9 +4130,19 @@
           <w:szCs w:val="26"/>
         </w:rPr>
       </w:pPr>
+      <w:r>
+        <w:rPr>
+          <w:rFonts w:ascii="Calibri" w:hAnsi="Calibri"/>
+          <w:sz w:val="26"/>
+          <w:szCs w:val="26"/>
+        </w:rPr>
+        <w:t>f</w:t>
+      </w:r>
+      <w:bookmarkStart w:id="0" w:name="_GoBack"/>
+      <w:bookmarkEnd w:id="0"/>
     </w:p>
     <w:sectPr>
-      <w:headerReference w:type="default" r:id="rId18"/>
+      <w:headerReference w:type="default" r:id="rId19"/>
       <w:pgSz w:w="12240" w:h="15840"/>
       <w:pgMar w:top="1440" w:right="1440" w:bottom="1440" w:left="1440" w:header="720" w:footer="720" w:gutter="0"/>
       <w:cols w:space="720"/>
@@ -4041,7 +4153,7 @@
 </file>
 
 <file path=word/endnotes.xml><?xml version="1.0" encoding="utf-8"?>
-<w:endnotes xmlns:wpc="http://schemas.microsoft.com/office/word/2010/wordprocessingCanvas" xmlns:cx="http://schemas.microsoft.com/office/drawing/2014/chartex" xmlns:cx1="http://schemas.microsoft.com/office/drawing/2015/9/8/chartex" xmlns:cx2="http://schemas.microsoft.com/office/drawing/2015/10/21/chartex" xmlns:mc="http://schemas.openxmlformats.org/markup-compatibility/2006" xmlns:o="urn:schemas-microsoft-com:office:office" xmlns:r="http://schemas.openxmlformats.org/officeDocument/2006/relationships" xmlns:m="http://schemas.openxmlformats.org/officeDocument/2006/math" xmlns:v="urn:schemas-microsoft-com:vml" xmlns:wp14="http://schemas.microsoft.com/office/word/2010/wordprocessingDrawing" xmlns:wp="http://schemas.openxmlformats.org/drawingml/2006/wordprocessingDrawing" xmlns:w10="urn:schemas-microsoft-com:office:word" xmlns:w="http://schemas.openxmlformats.org/wordprocessingml/2006/main" xmlns:w14="http://schemas.microsoft.com/office/word/2010/wordml" xmlns:w15="http://schemas.microsoft.com/office/word/2012/wordml" xmlns:w16se="http://schemas.microsoft.com/office/word/2015/wordml/symex" xmlns:wpg="http://schemas.microsoft.com/office/word/2010/wordprocessingGroup" xmlns:wpi="http://schemas.microsoft.com/office/word/2010/wordprocessingInk" xmlns:wne="http://schemas.microsoft.com/office/word/2006/wordml" xmlns:wps="http://schemas.microsoft.com/office/word/2010/wordprocessingShape" mc:Ignorable="w14 w15 w16se wp14">
+<w:endnotes xmlns:wpc="http://schemas.microsoft.com/office/word/2010/wordprocessingCanvas" xmlns:mc="http://schemas.openxmlformats.org/markup-compatibility/2006" xmlns:o="urn:schemas-microsoft-com:office:office" xmlns:r="http://schemas.openxmlformats.org/officeDocument/2006/relationships" xmlns:m="http://schemas.openxmlformats.org/officeDocument/2006/math" xmlns:v="urn:schemas-microsoft-com:vml" xmlns:wp14="http://schemas.microsoft.com/office/word/2010/wordprocessingDrawing" xmlns:wp="http://schemas.openxmlformats.org/drawingml/2006/wordprocessingDrawing" xmlns:w10="urn:schemas-microsoft-com:office:word" xmlns:w="http://schemas.openxmlformats.org/wordprocessingml/2006/main" xmlns:w14="http://schemas.microsoft.com/office/word/2010/wordml" xmlns:wpg="http://schemas.microsoft.com/office/word/2010/wordprocessingGroup" xmlns:wpi="http://schemas.microsoft.com/office/word/2010/wordprocessingInk" xmlns:wne="http://schemas.microsoft.com/office/word/2006/wordml" xmlns:wps="http://schemas.microsoft.com/office/word/2010/wordprocessingShape" mc:Ignorable="w14 wp14">
   <w:endnote w:type="separator" w:id="-1">
     <w:p>
       <w:pPr>
@@ -4066,7 +4178,7 @@
 </file>
 
 <file path=word/footnotes.xml><?xml version="1.0" encoding="utf-8"?>
-<w:footnotes xmlns:wpc="http://schemas.microsoft.com/office/word/2010/wordprocessingCanvas" xmlns:cx="http://schemas.microsoft.com/office/drawing/2014/chartex" xmlns:cx1="http://schemas.microsoft.com/office/drawing/2015/9/8/chartex" xmlns:cx2="http://schemas.microsoft.com/office/drawing/2015/10/21/chartex" xmlns:mc="http://schemas.openxmlformats.org/markup-compatibility/2006" xmlns:o="urn:schemas-microsoft-com:office:office" xmlns:r="http://schemas.openxmlformats.org/officeDocument/2006/relationships" xmlns:m="http://schemas.openxmlformats.org/officeDocument/2006/math" xmlns:v="urn:schemas-microsoft-com:vml" xmlns:wp14="http://schemas.microsoft.com/office/word/2010/wordprocessingDrawing" xmlns:wp="http://schemas.openxmlformats.org/drawingml/2006/wordprocessingDrawing" xmlns:w10="urn:schemas-microsoft-com:office:word" xmlns:w="http://schemas.openxmlformats.org/wordprocessingml/2006/main" xmlns:w14="http://schemas.microsoft.com/office/word/2010/wordml" xmlns:w15="http://schemas.microsoft.com/office/word/2012/wordml" xmlns:w16se="http://schemas.microsoft.com/office/word/2015/wordml/symex" xmlns:wpg="http://schemas.microsoft.com/office/word/2010/wordprocessingGroup" xmlns:wpi="http://schemas.microsoft.com/office/word/2010/wordprocessingInk" xmlns:wne="http://schemas.microsoft.com/office/word/2006/wordml" xmlns:wps="http://schemas.microsoft.com/office/word/2010/wordprocessingShape" mc:Ignorable="w14 w15 w16se wp14">
+<w:footnotes xmlns:wpc="http://schemas.microsoft.com/office/word/2010/wordprocessingCanvas" xmlns:mc="http://schemas.openxmlformats.org/markup-compatibility/2006" xmlns:o="urn:schemas-microsoft-com:office:office" xmlns:r="http://schemas.openxmlformats.org/officeDocument/2006/relationships" xmlns:m="http://schemas.openxmlformats.org/officeDocument/2006/math" xmlns:v="urn:schemas-microsoft-com:vml" xmlns:wp14="http://schemas.microsoft.com/office/word/2010/wordprocessingDrawing" xmlns:wp="http://schemas.openxmlformats.org/drawingml/2006/wordprocessingDrawing" xmlns:w10="urn:schemas-microsoft-com:office:word" xmlns:w="http://schemas.openxmlformats.org/wordprocessingml/2006/main" xmlns:w14="http://schemas.microsoft.com/office/word/2010/wordml" xmlns:wpg="http://schemas.microsoft.com/office/word/2010/wordprocessingGroup" xmlns:wpi="http://schemas.microsoft.com/office/word/2010/wordprocessingInk" xmlns:wne="http://schemas.microsoft.com/office/word/2006/wordml" xmlns:wps="http://schemas.microsoft.com/office/word/2010/wordprocessingShape" mc:Ignorable="w14 wp14">
   <w:footnote w:type="separator" w:id="-1">
     <w:p>
       <w:pPr>
@@ -4091,7 +4203,7 @@
 </file>
 
 <file path=word/header1.xml><?xml version="1.0" encoding="utf-8"?>
-<w:hdr xmlns:wpc="http://schemas.microsoft.com/office/word/2010/wordprocessingCanvas" xmlns:cx="http://schemas.microsoft.com/office/drawing/2014/chartex" xmlns:cx1="http://schemas.microsoft.com/office/drawing/2015/9/8/chartex" xmlns:cx2="http://schemas.microsoft.com/office/drawing/2015/10/21/chartex" xmlns:mc="http://schemas.openxmlformats.org/markup-compatibility/2006" xmlns:o="urn:schemas-microsoft-com:office:office" xmlns:r="http://schemas.openxmlformats.org/officeDocument/2006/relationships" xmlns:m="http://schemas.openxmlformats.org/officeDocument/2006/math" xmlns:v="urn:schemas-microsoft-com:vml" xmlns:wp14="http://schemas.microsoft.com/office/word/2010/wordprocessingDrawing" xmlns:wp="http://schemas.openxmlformats.org/drawingml/2006/wordprocessingDrawing" xmlns:w10="urn:schemas-microsoft-com:office:word" xmlns:w="http://schemas.openxmlformats.org/wordprocessingml/2006/main" xmlns:w14="http://schemas.microsoft.com/office/word/2010/wordml" xmlns:w15="http://schemas.microsoft.com/office/word/2012/wordml" xmlns:w16se="http://schemas.microsoft.com/office/word/2015/wordml/symex" xmlns:wpg="http://schemas.microsoft.com/office/word/2010/wordprocessingGroup" xmlns:wpi="http://schemas.microsoft.com/office/word/2010/wordprocessingInk" xmlns:wne="http://schemas.microsoft.com/office/word/2006/wordml" xmlns:wps="http://schemas.microsoft.com/office/word/2010/wordprocessingShape" mc:Ignorable="w14 w15 w16se wp14">
+<w:hdr xmlns:wpc="http://schemas.microsoft.com/office/word/2010/wordprocessingCanvas" xmlns:mc="http://schemas.openxmlformats.org/markup-compatibility/2006" xmlns:o="urn:schemas-microsoft-com:office:office" xmlns:r="http://schemas.openxmlformats.org/officeDocument/2006/relationships" xmlns:m="http://schemas.openxmlformats.org/officeDocument/2006/math" xmlns:v="urn:schemas-microsoft-com:vml" xmlns:wp14="http://schemas.microsoft.com/office/word/2010/wordprocessingDrawing" xmlns:wp="http://schemas.openxmlformats.org/drawingml/2006/wordprocessingDrawing" xmlns:w10="urn:schemas-microsoft-com:office:word" xmlns:w="http://schemas.openxmlformats.org/wordprocessingml/2006/main" xmlns:w14="http://schemas.microsoft.com/office/word/2010/wordml" xmlns:wpg="http://schemas.microsoft.com/office/word/2010/wordprocessingGroup" xmlns:wpi="http://schemas.microsoft.com/office/word/2010/wordprocessingInk" xmlns:wne="http://schemas.microsoft.com/office/word/2006/wordml" xmlns:wps="http://schemas.microsoft.com/office/word/2010/wordprocessingShape" mc:Ignorable="w14 wp14">
   <w:p>
     <w:pPr>
       <w:pStyle w:val="Header"/>
@@ -4115,8 +4227,8 @@
 </file>
 
 <file path=word/numbering.xml><?xml version="1.0" encoding="utf-8"?>
-<w:numbering xmlns:wpc="http://schemas.microsoft.com/office/word/2010/wordprocessingCanvas" xmlns:cx="http://schemas.microsoft.com/office/drawing/2014/chartex" xmlns:cx1="http://schemas.microsoft.com/office/drawing/2015/9/8/chartex" xmlns:cx2="http://schemas.microsoft.com/office/drawing/2015/10/21/chartex" xmlns:mc="http://schemas.openxmlformats.org/markup-compatibility/2006" xmlns:o="urn:schemas-microsoft-com:office:office" xmlns:r="http://schemas.openxmlformats.org/officeDocument/2006/relationships" xmlns:m="http://schemas.openxmlformats.org/officeDocument/2006/math" xmlns:v="urn:schemas-microsoft-com:vml" xmlns:wp14="http://schemas.microsoft.com/office/word/2010/wordprocessingDrawing" xmlns:wp="http://schemas.openxmlformats.org/drawingml/2006/wordprocessingDrawing" xmlns:w10="urn:schemas-microsoft-com:office:word" xmlns:w="http://schemas.openxmlformats.org/wordprocessingml/2006/main" xmlns:w14="http://schemas.microsoft.com/office/word/2010/wordml" xmlns:w15="http://schemas.microsoft.com/office/word/2012/wordml" xmlns:w16se="http://schemas.microsoft.com/office/word/2015/wordml/symex" xmlns:wpg="http://schemas.microsoft.com/office/word/2010/wordprocessingGroup" xmlns:wpi="http://schemas.microsoft.com/office/word/2010/wordprocessingInk" xmlns:wne="http://schemas.microsoft.com/office/word/2006/wordml" xmlns:wps="http://schemas.microsoft.com/office/word/2010/wordprocessingShape" mc:Ignorable="w14 w15 w16se wp14">
-  <w:abstractNum w:abstractNumId="0" w15:restartNumberingAfterBreak="0">
+<w:numbering xmlns:wpc="http://schemas.microsoft.com/office/word/2010/wordprocessingCanvas" xmlns:mc="http://schemas.openxmlformats.org/markup-compatibility/2006" xmlns:o="urn:schemas-microsoft-com:office:office" xmlns:r="http://schemas.openxmlformats.org/officeDocument/2006/relationships" xmlns:m="http://schemas.openxmlformats.org/officeDocument/2006/math" xmlns:v="urn:schemas-microsoft-com:vml" xmlns:wp14="http://schemas.microsoft.com/office/word/2010/wordprocessingDrawing" xmlns:wp="http://schemas.openxmlformats.org/drawingml/2006/wordprocessingDrawing" xmlns:w10="urn:schemas-microsoft-com:office:word" xmlns:w="http://schemas.openxmlformats.org/wordprocessingml/2006/main" xmlns:w14="http://schemas.microsoft.com/office/word/2010/wordml" xmlns:wpg="http://schemas.microsoft.com/office/word/2010/wordprocessingGroup" xmlns:wpi="http://schemas.microsoft.com/office/word/2010/wordprocessingInk" xmlns:wne="http://schemas.microsoft.com/office/word/2006/wordml" xmlns:wps="http://schemas.microsoft.com/office/word/2010/wordprocessingShape" mc:Ignorable="w14 wp14">
+  <w:abstractNum w:abstractNumId="0">
     <w:nsid w:val="07672E9F"/>
     <w:multiLevelType w:val="multilevel"/>
     <w:tmpl w:val="AAAC3AEE"/>
@@ -4229,7 +4341,7 @@
       </w:rPr>
     </w:lvl>
   </w:abstractNum>
-  <w:abstractNum w:abstractNumId="1" w15:restartNumberingAfterBreak="0">
+  <w:abstractNum w:abstractNumId="1">
     <w:nsid w:val="0EB72A94"/>
     <w:multiLevelType w:val="multilevel"/>
     <w:tmpl w:val="53F444EE"/>
@@ -4342,7 +4454,7 @@
       </w:rPr>
     </w:lvl>
   </w:abstractNum>
-  <w:abstractNum w:abstractNumId="2" w15:restartNumberingAfterBreak="0">
+  <w:abstractNum w:abstractNumId="2">
     <w:nsid w:val="67807564"/>
     <w:multiLevelType w:val="multilevel"/>
     <w:tmpl w:val="9A4A741E"/>
@@ -4468,7 +4580,7 @@
 </file>
 
 <file path=word/styles.xml><?xml version="1.0" encoding="utf-8"?>
-<w:styles xmlns:mc="http://schemas.openxmlformats.org/markup-compatibility/2006" xmlns:r="http://schemas.openxmlformats.org/officeDocument/2006/relationships" xmlns:w="http://schemas.openxmlformats.org/wordprocessingml/2006/main" xmlns:w14="http://schemas.microsoft.com/office/word/2010/wordml" xmlns:w15="http://schemas.microsoft.com/office/word/2012/wordml" xmlns:w16se="http://schemas.microsoft.com/office/word/2015/wordml/symex" mc:Ignorable="w14 w15 w16se">
+<w:styles xmlns:mc="http://schemas.openxmlformats.org/markup-compatibility/2006" xmlns:r="http://schemas.openxmlformats.org/officeDocument/2006/relationships" xmlns:w="http://schemas.openxmlformats.org/wordprocessingml/2006/main" xmlns:w14="http://schemas.microsoft.com/office/word/2010/wordml" mc:Ignorable="w14">
   <w:docDefaults>
     <w:rPrDefault>
       <w:rPr>
@@ -4484,379 +4596,144 @@
       </w:pPr>
     </w:pPrDefault>
   </w:docDefaults>
-  <w:latentStyles w:defLockedState="0" w:defUIPriority="99" w:defSemiHidden="0" w:defUnhideWhenUsed="0" w:defQFormat="0" w:count="372">
-    <w:lsdException w:name="Normal" w:uiPriority="0" w:qFormat="1"/>
-    <w:lsdException w:name="heading 1" w:uiPriority="9" w:qFormat="1"/>
-    <w:lsdException w:name="heading 2" w:semiHidden="1" w:uiPriority="9" w:unhideWhenUsed="1" w:qFormat="1"/>
-    <w:lsdException w:name="heading 3" w:semiHidden="1" w:uiPriority="9" w:unhideWhenUsed="1" w:qFormat="1"/>
-    <w:lsdException w:name="heading 4" w:semiHidden="1" w:uiPriority="9" w:unhideWhenUsed="1" w:qFormat="1"/>
-    <w:lsdException w:name="heading 5" w:semiHidden="1" w:uiPriority="9" w:unhideWhenUsed="1" w:qFormat="1"/>
-    <w:lsdException w:name="heading 6" w:semiHidden="1" w:uiPriority="9" w:unhideWhenUsed="1" w:qFormat="1"/>
-    <w:lsdException w:name="heading 7" w:semiHidden="1" w:uiPriority="9" w:unhideWhenUsed="1" w:qFormat="1"/>
-    <w:lsdException w:name="heading 8" w:semiHidden="1" w:uiPriority="9" w:unhideWhenUsed="1" w:qFormat="1"/>
-    <w:lsdException w:name="heading 9" w:semiHidden="1" w:uiPriority="9" w:unhideWhenUsed="1" w:qFormat="1"/>
-    <w:lsdException w:name="index 1" w:semiHidden="1" w:unhideWhenUsed="1"/>
-    <w:lsdException w:name="index 2" w:semiHidden="1" w:unhideWhenUsed="1"/>
-    <w:lsdException w:name="index 3" w:semiHidden="1" w:unhideWhenUsed="1"/>
-    <w:lsdException w:name="index 4" w:semiHidden="1" w:unhideWhenUsed="1"/>
-    <w:lsdException w:name="index 5" w:semiHidden="1" w:unhideWhenUsed="1"/>
-    <w:lsdException w:name="index 6" w:semiHidden="1" w:unhideWhenUsed="1"/>
-    <w:lsdException w:name="index 7" w:semiHidden="1" w:unhideWhenUsed="1"/>
-    <w:lsdException w:name="index 8" w:semiHidden="1" w:unhideWhenUsed="1"/>
-    <w:lsdException w:name="index 9" w:semiHidden="1" w:unhideWhenUsed="1"/>
-    <w:lsdException w:name="toc 1" w:semiHidden="1" w:uiPriority="39" w:unhideWhenUsed="1"/>
-    <w:lsdException w:name="toc 2" w:semiHidden="1" w:uiPriority="39" w:unhideWhenUsed="1"/>
-    <w:lsdException w:name="toc 3" w:semiHidden="1" w:uiPriority="39" w:unhideWhenUsed="1"/>
-    <w:lsdException w:name="toc 4" w:semiHidden="1" w:uiPriority="39" w:unhideWhenUsed="1"/>
-    <w:lsdException w:name="toc 5" w:semiHidden="1" w:uiPriority="39" w:unhideWhenUsed="1"/>
-    <w:lsdException w:name="toc 6" w:semiHidden="1" w:uiPriority="39" w:unhideWhenUsed="1"/>
-    <w:lsdException w:name="toc 7" w:semiHidden="1" w:uiPriority="39" w:unhideWhenUsed="1"/>
-    <w:lsdException w:name="toc 8" w:semiHidden="1" w:uiPriority="39" w:unhideWhenUsed="1"/>
-    <w:lsdException w:name="toc 9" w:semiHidden="1" w:uiPriority="39" w:unhideWhenUsed="1"/>
-    <w:lsdException w:name="Normal Indent" w:semiHidden="1" w:unhideWhenUsed="1"/>
-    <w:lsdException w:name="footnote text" w:semiHidden="1" w:unhideWhenUsed="1"/>
-    <w:lsdException w:name="annotation text" w:semiHidden="1" w:unhideWhenUsed="1"/>
-    <w:lsdException w:name="header" w:semiHidden="1" w:unhideWhenUsed="1"/>
-    <w:lsdException w:name="footer" w:semiHidden="1" w:unhideWhenUsed="1"/>
-    <w:lsdException w:name="index heading" w:semiHidden="1" w:unhideWhenUsed="1"/>
-    <w:lsdException w:name="caption" w:semiHidden="1" w:uiPriority="35" w:unhideWhenUsed="1" w:qFormat="1"/>
-    <w:lsdException w:name="table of figures" w:semiHidden="1" w:unhideWhenUsed="1"/>
-    <w:lsdException w:name="envelope address" w:semiHidden="1" w:unhideWhenUsed="1"/>
-    <w:lsdException w:name="envelope return" w:semiHidden="1" w:unhideWhenUsed="1"/>
-    <w:lsdException w:name="footnote reference" w:semiHidden="1" w:unhideWhenUsed="1"/>
-    <w:lsdException w:name="annotation reference" w:semiHidden="1" w:unhideWhenUsed="1"/>
-    <w:lsdException w:name="line number" w:semiHidden="1" w:unhideWhenUsed="1"/>
-    <w:lsdException w:name="page number" w:semiHidden="1" w:unhideWhenUsed="1"/>
-    <w:lsdException w:name="endnote reference" w:semiHidden="1" w:unhideWhenUsed="1"/>
-    <w:lsdException w:name="endnote text" w:semiHidden="1" w:unhideWhenUsed="1"/>
-    <w:lsdException w:name="table of authorities" w:semiHidden="1" w:unhideWhenUsed="1"/>
-    <w:lsdException w:name="macro" w:semiHidden="1" w:unhideWhenUsed="1"/>
-    <w:lsdException w:name="toa heading" w:semiHidden="1" w:unhideWhenUsed="1"/>
-    <w:lsdException w:name="List" w:semiHidden="1" w:unhideWhenUsed="1"/>
-    <w:lsdException w:name="List Bullet" w:semiHidden="1" w:unhideWhenUsed="1"/>
-    <w:lsdException w:name="List Number" w:semiHidden="1" w:unhideWhenUsed="1"/>
-    <w:lsdException w:name="List 2" w:semiHidden="1" w:unhideWhenUsed="1"/>
-    <w:lsdException w:name="List 3" w:semiHidden="1" w:unhideWhenUsed="1"/>
-    <w:lsdException w:name="List 4" w:semiHidden="1" w:unhideWhenUsed="1"/>
-    <w:lsdException w:name="List 5" w:semiHidden="1" w:unhideWhenUsed="1"/>
-    <w:lsdException w:name="List Bullet 2" w:semiHidden="1" w:unhideWhenUsed="1"/>
-    <w:lsdException w:name="List Bullet 3" w:semiHidden="1" w:unhideWhenUsed="1"/>
-    <w:lsdException w:name="List Bullet 4" w:semiHidden="1" w:unhideWhenUsed="1"/>
-    <w:lsdException w:name="List Bullet 5" w:semiHidden="1" w:unhideWhenUsed="1"/>
-    <w:lsdException w:name="List Number 2" w:semiHidden="1" w:unhideWhenUsed="1"/>
-    <w:lsdException w:name="List Number 3" w:semiHidden="1" w:unhideWhenUsed="1"/>
-    <w:lsdException w:name="List Number 4" w:semiHidden="1" w:unhideWhenUsed="1"/>
-    <w:lsdException w:name="List Number 5" w:semiHidden="1" w:unhideWhenUsed="1"/>
-    <w:lsdException w:name="Title" w:uiPriority="10" w:qFormat="1"/>
-    <w:lsdException w:name="Closing" w:semiHidden="1" w:unhideWhenUsed="1"/>
-    <w:lsdException w:name="Signature" w:semiHidden="1" w:unhideWhenUsed="1"/>
-    <w:lsdException w:name="Default Paragraph Font" w:semiHidden="1" w:uiPriority="1" w:unhideWhenUsed="1"/>
-    <w:lsdException w:name="Body Text" w:semiHidden="1" w:unhideWhenUsed="1"/>
-    <w:lsdException w:name="Body Text Indent" w:semiHidden="1" w:unhideWhenUsed="1"/>
-    <w:lsdException w:name="List Continue" w:semiHidden="1" w:unhideWhenUsed="1"/>
-    <w:lsdException w:name="List Continue 2" w:semiHidden="1" w:unhideWhenUsed="1"/>
-    <w:lsdException w:name="List Continue 3" w:semiHidden="1" w:unhideWhenUsed="1"/>
-    <w:lsdException w:name="List Continue 4" w:semiHidden="1" w:unhideWhenUsed="1"/>
-    <w:lsdException w:name="List Continue 5" w:semiHidden="1" w:unhideWhenUsed="1"/>
-    <w:lsdException w:name="Message Header" w:semiHidden="1" w:unhideWhenUsed="1"/>
-    <w:lsdException w:name="Subtitle" w:uiPriority="11" w:qFormat="1"/>
-    <w:lsdException w:name="Salutation" w:semiHidden="1" w:unhideWhenUsed="1"/>
-    <w:lsdException w:name="Date" w:semiHidden="1" w:unhideWhenUsed="1"/>
-    <w:lsdException w:name="Body Text First Indent" w:semiHidden="1" w:unhideWhenUsed="1"/>
-    <w:lsdException w:name="Body Text First Indent 2" w:semiHidden="1" w:unhideWhenUsed="1"/>
-    <w:lsdException w:name="Note Heading" w:semiHidden="1" w:unhideWhenUsed="1"/>
-    <w:lsdException w:name="Body Text 2" w:semiHidden="1" w:unhideWhenUsed="1"/>
-    <w:lsdException w:name="Body Text 3" w:semiHidden="1" w:unhideWhenUsed="1"/>
-    <w:lsdException w:name="Body Text Indent 2" w:semiHidden="1" w:unhideWhenUsed="1"/>
-    <w:lsdException w:name="Body Text Indent 3" w:semiHidden="1" w:unhideWhenUsed="1"/>
-    <w:lsdException w:name="Block Text" w:semiHidden="1" w:unhideWhenUsed="1"/>
-    <w:lsdException w:name="Hyperlink" w:semiHidden="1" w:unhideWhenUsed="1"/>
-    <w:lsdException w:name="FollowedHyperlink" w:semiHidden="1" w:unhideWhenUsed="1"/>
-    <w:lsdException w:name="Strong" w:uiPriority="22" w:qFormat="1"/>
-    <w:lsdException w:name="Emphasis" w:uiPriority="20" w:qFormat="1"/>
-    <w:lsdException w:name="Document Map" w:semiHidden="1" w:unhideWhenUsed="1"/>
-    <w:lsdException w:name="Plain Text" w:semiHidden="1" w:unhideWhenUsed="1"/>
-    <w:lsdException w:name="E-mail Signature" w:semiHidden="1" w:unhideWhenUsed="1"/>
-    <w:lsdException w:name="HTML Top of Form" w:semiHidden="1" w:unhideWhenUsed="1"/>
-    <w:lsdException w:name="HTML Bottom of Form" w:semiHidden="1" w:unhideWhenUsed="1"/>
-    <w:lsdException w:name="Normal (Web)" w:semiHidden="1" w:unhideWhenUsed="1"/>
-    <w:lsdException w:name="HTML Acronym" w:semiHidden="1" w:unhideWhenUsed="1"/>
-    <w:lsdException w:name="HTML Address" w:semiHidden="1" w:unhideWhenUsed="1"/>
-    <w:lsdException w:name="HTML Cite" w:semiHidden="1" w:unhideWhenUsed="1"/>
-    <w:lsdException w:name="HTML Code" w:semiHidden="1" w:unhideWhenUsed="1"/>
-    <w:lsdException w:name="HTML Definition" w:semiHidden="1" w:unhideWhenUsed="1"/>
-    <w:lsdException w:name="HTML Keyboard" w:semiHidden="1" w:unhideWhenUsed="1"/>
-    <w:lsdException w:name="HTML Preformatted" w:semiHidden="1" w:unhideWhenUsed="1"/>
-    <w:lsdException w:name="HTML Sample" w:semiHidden="1" w:unhideWhenUsed="1"/>
-    <w:lsdException w:name="HTML Typewriter" w:semiHidden="1" w:unhideWhenUsed="1"/>
-    <w:lsdException w:name="HTML Variable" w:semiHidden="1" w:unhideWhenUsed="1"/>
-    <w:lsdException w:name="Normal Table" w:semiHidden="1" w:unhideWhenUsed="1"/>
-    <w:lsdException w:name="annotation subject" w:semiHidden="1" w:unhideWhenUsed="1"/>
-    <w:lsdException w:name="No List" w:semiHidden="1" w:unhideWhenUsed="1"/>
-    <w:lsdException w:name="Outline List 1" w:semiHidden="1" w:unhideWhenUsed="1"/>
-    <w:lsdException w:name="Outline List 2" w:semiHidden="1" w:unhideWhenUsed="1"/>
-    <w:lsdException w:name="Outline List 3" w:semiHidden="1" w:unhideWhenUsed="1"/>
-    <w:lsdException w:name="Table Simple 1" w:semiHidden="1" w:unhideWhenUsed="1"/>
-    <w:lsdException w:name="Table Simple 2" w:semiHidden="1" w:unhideWhenUsed="1"/>
-    <w:lsdException w:name="Table Simple 3" w:semiHidden="1" w:unhideWhenUsed="1"/>
-    <w:lsdException w:name="Table Classic 1" w:semiHidden="1" w:unhideWhenUsed="1"/>
-    <w:lsdException w:name="Table Classic 2" w:semiHidden="1" w:unhideWhenUsed="1"/>
-    <w:lsdException w:name="Table Classic 3" w:semiHidden="1" w:unhideWhenUsed="1"/>
-    <w:lsdException w:name="Table Classic 4" w:semiHidden="1" w:unhideWhenUsed="1"/>
-    <w:lsdException w:name="Table Colorful 1" w:semiHidden="1" w:unhideWhenUsed="1"/>
-    <w:lsdException w:name="Table Colorful 2" w:semiHidden="1" w:unhideWhenUsed="1"/>
-    <w:lsdException w:name="Table Colorful 3" w:semiHidden="1" w:unhideWhenUsed="1"/>
-    <w:lsdException w:name="Table Columns 1" w:semiHidden="1" w:unhideWhenUsed="1"/>
-    <w:lsdException w:name="Table Columns 2" w:semiHidden="1" w:unhideWhenUsed="1"/>
-    <w:lsdException w:name="Table Columns 3" w:semiHidden="1" w:unhideWhenUsed="1"/>
-    <w:lsdException w:name="Table Columns 4" w:semiHidden="1" w:unhideWhenUsed="1"/>
-    <w:lsdException w:name="Table Columns 5" w:semiHidden="1" w:unhideWhenUsed="1"/>
-    <w:lsdException w:name="Table Grid 1" w:semiHidden="1" w:unhideWhenUsed="1"/>
-    <w:lsdException w:name="Table Grid 2" w:semiHidden="1" w:unhideWhenUsed="1"/>
-    <w:lsdException w:name="Table Grid 3" w:semiHidden="1" w:unhideWhenUsed="1"/>
-    <w:lsdException w:name="Table Grid 4" w:semiHidden="1" w:unhideWhenUsed="1"/>
-    <w:lsdException w:name="Table Grid 5" w:semiHidden="1" w:unhideWhenUsed="1"/>
-    <w:lsdException w:name="Table Grid 6" w:semiHidden="1" w:unhideWhenUsed="1"/>
-    <w:lsdException w:name="Table Grid 7" w:semiHidden="1" w:unhideWhenUsed="1"/>
-    <w:lsdException w:name="Table Grid 8" w:semiHidden="1" w:unhideWhenUsed="1"/>
-    <w:lsdException w:name="Table List 1" w:semiHidden="1" w:unhideWhenUsed="1"/>
-    <w:lsdException w:name="Table List 2" w:semiHidden="1" w:unhideWhenUsed="1"/>
-    <w:lsdException w:name="Table List 3" w:semiHidden="1" w:unhideWhenUsed="1"/>
-    <w:lsdException w:name="Table List 4" w:semiHidden="1" w:unhideWhenUsed="1"/>
-    <w:lsdException w:name="Table List 5" w:semiHidden="1" w:unhideWhenUsed="1"/>
-    <w:lsdException w:name="Table List 6" w:semiHidden="1" w:unhideWhenUsed="1"/>
-    <w:lsdException w:name="Table List 7" w:semiHidden="1" w:unhideWhenUsed="1"/>
-    <w:lsdException w:name="Table List 8" w:semiHidden="1" w:unhideWhenUsed="1"/>
-    <w:lsdException w:name="Table 3D effects 1" w:semiHidden="1" w:unhideWhenUsed="1"/>
-    <w:lsdException w:name="Table 3D effects 2" w:semiHidden="1" w:unhideWhenUsed="1"/>
-    <w:lsdException w:name="Table 3D effects 3" w:semiHidden="1" w:unhideWhenUsed="1"/>
-    <w:lsdException w:name="Table Contemporary" w:semiHidden="1" w:unhideWhenUsed="1"/>
-    <w:lsdException w:name="Table Elegant" w:semiHidden="1" w:unhideWhenUsed="1"/>
-    <w:lsdException w:name="Table Professional" w:semiHidden="1" w:unhideWhenUsed="1"/>
-    <w:lsdException w:name="Table Subtle 1" w:semiHidden="1" w:unhideWhenUsed="1"/>
-    <w:lsdException w:name="Table Subtle 2" w:semiHidden="1" w:unhideWhenUsed="1"/>
-    <w:lsdException w:name="Table Web 1" w:semiHidden="1" w:unhideWhenUsed="1"/>
-    <w:lsdException w:name="Table Web 2" w:semiHidden="1" w:unhideWhenUsed="1"/>
-    <w:lsdException w:name="Table Web 3" w:semiHidden="1" w:unhideWhenUsed="1"/>
-    <w:lsdException w:name="Balloon Text" w:semiHidden="1" w:unhideWhenUsed="1"/>
-    <w:lsdException w:name="Table Grid" w:uiPriority="59"/>
-    <w:lsdException w:name="Table Theme" w:semiHidden="1" w:unhideWhenUsed="1"/>
-    <w:lsdException w:name="Placeholder Text" w:semiHidden="1"/>
-    <w:lsdException w:name="No Spacing" w:uiPriority="1" w:qFormat="1"/>
-    <w:lsdException w:name="Light Shading" w:uiPriority="60"/>
-    <w:lsdException w:name="Light List" w:uiPriority="61"/>
-    <w:lsdException w:name="Light Grid" w:uiPriority="62"/>
-    <w:lsdException w:name="Medium Shading 1" w:uiPriority="63"/>
-    <w:lsdException w:name="Medium Shading 2" w:uiPriority="64"/>
-    <w:lsdException w:name="Medium List 1" w:uiPriority="65"/>
-    <w:lsdException w:name="Medium List 2" w:uiPriority="66"/>
-    <w:lsdException w:name="Medium Grid 1" w:uiPriority="67"/>
-    <w:lsdException w:name="Medium Grid 2" w:uiPriority="68"/>
-    <w:lsdException w:name="Medium Grid 3" w:uiPriority="69"/>
-    <w:lsdException w:name="Dark List" w:uiPriority="70"/>
-    <w:lsdException w:name="Colorful Shading" w:uiPriority="71"/>
-    <w:lsdException w:name="Colorful List" w:uiPriority="72"/>
-    <w:lsdException w:name="Colorful Grid" w:uiPriority="73"/>
-    <w:lsdException w:name="Light Shading Accent 1" w:uiPriority="60"/>
-    <w:lsdException w:name="Light List Accent 1" w:uiPriority="61"/>
-    <w:lsdException w:name="Light Grid Accent 1" w:uiPriority="62"/>
-    <w:lsdException w:name="Medium Shading 1 Accent 1" w:uiPriority="63"/>
-    <w:lsdException w:name="Medium Shading 2 Accent 1" w:uiPriority="64"/>
-    <w:lsdException w:name="Medium List 1 Accent 1" w:uiPriority="65"/>
-    <w:lsdException w:name="Revision" w:semiHidden="1"/>
-    <w:lsdException w:name="List Paragraph" w:uiPriority="34" w:qFormat="1"/>
-    <w:lsdException w:name="Quote" w:uiPriority="29" w:qFormat="1"/>
-    <w:lsdException w:name="Intense Quote" w:uiPriority="30" w:qFormat="1"/>
-    <w:lsdException w:name="Medium List 2 Accent 1" w:uiPriority="66"/>
-    <w:lsdException w:name="Medium Grid 1 Accent 1" w:uiPriority="67"/>
-    <w:lsdException w:name="Medium Grid 2 Accent 1" w:uiPriority="68"/>
-    <w:lsdException w:name="Medium Grid 3 Accent 1" w:uiPriority="69"/>
-    <w:lsdException w:name="Dark List Accent 1" w:uiPriority="70"/>
-    <w:lsdException w:name="Colorful Shading Accent 1" w:uiPriority="71"/>
-    <w:lsdException w:name="Colorful List Accent 1" w:uiPriority="72"/>
-    <w:lsdException w:name="Colorful Grid Accent 1" w:uiPriority="73"/>
-    <w:lsdException w:name="Light Shading Accent 2" w:uiPriority="60"/>
-    <w:lsdException w:name="Light List Accent 2" w:uiPriority="61"/>
-    <w:lsdException w:name="Light Grid Accent 2" w:uiPriority="62"/>
-    <w:lsdException w:name="Medium Shading 1 Accent 2" w:uiPriority="63"/>
-    <w:lsdException w:name="Medium Shading 2 Accent 2" w:uiPriority="64"/>
-    <w:lsdException w:name="Medium List 1 Accent 2" w:uiPriority="65"/>
-    <w:lsdException w:name="Medium List 2 Accent 2" w:uiPriority="66"/>
-    <w:lsdException w:name="Medium Grid 1 Accent 2" w:uiPriority="67"/>
-    <w:lsdException w:name="Medium Grid 2 Accent 2" w:uiPriority="68"/>
-    <w:lsdException w:name="Medium Grid 3 Accent 2" w:uiPriority="69"/>
-    <w:lsdException w:name="Dark List Accent 2" w:uiPriority="70"/>
-    <w:lsdException w:name="Colorful Shading Accent 2" w:uiPriority="71"/>
-    <w:lsdException w:name="Colorful List Accent 2" w:uiPriority="72"/>
-    <w:lsdException w:name="Colorful Grid Accent 2" w:uiPriority="73"/>
-    <w:lsdException w:name="Light Shading Accent 3" w:uiPriority="60"/>
-    <w:lsdException w:name="Light List Accent 3" w:uiPriority="61"/>
-    <w:lsdException w:name="Light Grid Accent 3" w:uiPriority="62"/>
-    <w:lsdException w:name="Medium Shading 1 Accent 3" w:uiPriority="63"/>
-    <w:lsdException w:name="Medium Shading 2 Accent 3" w:uiPriority="64"/>
-    <w:lsdException w:name="Medium List 1 Accent 3" w:uiPriority="65"/>
-    <w:lsdException w:name="Medium List 2 Accent 3" w:uiPriority="66"/>
-    <w:lsdException w:name="Medium Grid 1 Accent 3" w:uiPriority="67"/>
-    <w:lsdException w:name="Medium Grid 2 Accent 3" w:uiPriority="68"/>
-    <w:lsdException w:name="Medium Grid 3 Accent 3" w:uiPriority="69"/>
-    <w:lsdException w:name="Dark List Accent 3" w:uiPriority="70"/>
-    <w:lsdException w:name="Colorful Shading Accent 3" w:uiPriority="71"/>
-    <w:lsdException w:name="Colorful List Accent 3" w:uiPriority="72"/>
-    <w:lsdException w:name="Colorful Grid Accent 3" w:uiPriority="73"/>
-    <w:lsdException w:name="Light Shading Accent 4" w:uiPriority="60"/>
-    <w:lsdException w:name="Light List Accent 4" w:uiPriority="61"/>
-    <w:lsdException w:name="Light Grid Accent 4" w:uiPriority="62"/>
-    <w:lsdException w:name="Medium Shading 1 Accent 4" w:uiPriority="63"/>
-    <w:lsdException w:name="Medium Shading 2 Accent 4" w:uiPriority="64"/>
-    <w:lsdException w:name="Medium List 1 Accent 4" w:uiPriority="65"/>
-    <w:lsdException w:name="Medium List 2 Accent 4" w:uiPriority="66"/>
-    <w:lsdException w:name="Medium Grid 1 Accent 4" w:uiPriority="67"/>
-    <w:lsdException w:name="Medium Grid 2 Accent 4" w:uiPriority="68"/>
-    <w:lsdException w:name="Medium Grid 3 Accent 4" w:uiPriority="69"/>
-    <w:lsdException w:name="Dark List Accent 4" w:uiPriority="70"/>
-    <w:lsdException w:name="Colorful Shading Accent 4" w:uiPriority="71"/>
-    <w:lsdException w:name="Colorful List Accent 4" w:uiPriority="72"/>
-    <w:lsdException w:name="Colorful Grid Accent 4" w:uiPriority="73"/>
-    <w:lsdException w:name="Light Shading Accent 5" w:uiPriority="60"/>
-    <w:lsdException w:name="Light List Accent 5" w:uiPriority="61"/>
-    <w:lsdException w:name="Light Grid Accent 5" w:uiPriority="62"/>
-    <w:lsdException w:name="Medium Shading 1 Accent 5" w:uiPriority="63"/>
-    <w:lsdException w:name="Medium Shading 2 Accent 5" w:uiPriority="64"/>
-    <w:lsdException w:name="Medium List 1 Accent 5" w:uiPriority="65"/>
-    <w:lsdException w:name="Medium List 2 Accent 5" w:uiPriority="66"/>
-    <w:lsdException w:name="Medium Grid 1 Accent 5" w:uiPriority="67"/>
-    <w:lsdException w:name="Medium Grid 2 Accent 5" w:uiPriority="68"/>
-    <w:lsdException w:name="Medium Grid 3 Accent 5" w:uiPriority="69"/>
-    <w:lsdException w:name="Dark List Accent 5" w:uiPriority="70"/>
-    <w:lsdException w:name="Colorful Shading Accent 5" w:uiPriority="71"/>
-    <w:lsdException w:name="Colorful List Accent 5" w:uiPriority="72"/>
-    <w:lsdException w:name="Colorful Grid Accent 5" w:uiPriority="73"/>
-    <w:lsdException w:name="Light Shading Accent 6" w:uiPriority="60"/>
-    <w:lsdException w:name="Light List Accent 6" w:uiPriority="61"/>
-    <w:lsdException w:name="Light Grid Accent 6" w:uiPriority="62"/>
-    <w:lsdException w:name="Medium Shading 1 Accent 6" w:uiPriority="63"/>
-    <w:lsdException w:name="Medium Shading 2 Accent 6" w:uiPriority="64"/>
-    <w:lsdException w:name="Medium List 1 Accent 6" w:uiPriority="65"/>
-    <w:lsdException w:name="Medium List 2 Accent 6" w:uiPriority="66"/>
-    <w:lsdException w:name="Medium Grid 1 Accent 6" w:uiPriority="67"/>
-    <w:lsdException w:name="Medium Grid 2 Accent 6" w:uiPriority="68"/>
-    <w:lsdException w:name="Medium Grid 3 Accent 6" w:uiPriority="69"/>
-    <w:lsdException w:name="Dark List Accent 6" w:uiPriority="70"/>
-    <w:lsdException w:name="Colorful Shading Accent 6" w:uiPriority="71"/>
-    <w:lsdException w:name="Colorful List Accent 6" w:uiPriority="72"/>
-    <w:lsdException w:name="Colorful Grid Accent 6" w:uiPriority="73"/>
-    <w:lsdException w:name="Subtle Emphasis" w:uiPriority="19" w:qFormat="1"/>
-    <w:lsdException w:name="Intense Emphasis" w:uiPriority="21" w:qFormat="1"/>
-    <w:lsdException w:name="Subtle Reference" w:uiPriority="31" w:qFormat="1"/>
-    <w:lsdException w:name="Intense Reference" w:uiPriority="32" w:qFormat="1"/>
-    <w:lsdException w:name="Book Title" w:uiPriority="33" w:qFormat="1"/>
-    <w:lsdException w:name="Bibliography" w:semiHidden="1" w:uiPriority="37" w:unhideWhenUsed="1"/>
-    <w:lsdException w:name="TOC Heading" w:semiHidden="1" w:uiPriority="39" w:unhideWhenUsed="1" w:qFormat="1"/>
-    <w:lsdException w:name="Plain Table 1" w:uiPriority="41"/>
-    <w:lsdException w:name="Plain Table 2" w:uiPriority="42"/>
-    <w:lsdException w:name="Plain Table 3" w:uiPriority="43"/>
-    <w:lsdException w:name="Plain Table 4" w:uiPriority="44"/>
-    <w:lsdException w:name="Plain Table 5" w:uiPriority="45"/>
-    <w:lsdException w:name="Grid Table Light" w:uiPriority="40"/>
-    <w:lsdException w:name="Grid Table 1 Light" w:uiPriority="46"/>
-    <w:lsdException w:name="Grid Table 2" w:uiPriority="47"/>
-    <w:lsdException w:name="Grid Table 3" w:uiPriority="48"/>
-    <w:lsdException w:name="Grid Table 4" w:uiPriority="49"/>
-    <w:lsdException w:name="Grid Table 5 Dark" w:uiPriority="50"/>
-    <w:lsdException w:name="Grid Table 6 Colorful" w:uiPriority="51"/>
-    <w:lsdException w:name="Grid Table 7 Colorful" w:uiPriority="52"/>
-    <w:lsdException w:name="Grid Table 1 Light Accent 1" w:uiPriority="46"/>
-    <w:lsdException w:name="Grid Table 2 Accent 1" w:uiPriority="47"/>
-    <w:lsdException w:name="Grid Table 3 Accent 1" w:uiPriority="48"/>
-    <w:lsdException w:name="Grid Table 4 Accent 1" w:uiPriority="49"/>
-    <w:lsdException w:name="Grid Table 5 Dark Accent 1" w:uiPriority="50"/>
-    <w:lsdException w:name="Grid Table 6 Colorful Accent 1" w:uiPriority="51"/>
-    <w:lsdException w:name="Grid Table 7 Colorful Accent 1" w:uiPriority="52"/>
-    <w:lsdException w:name="Grid Table 1 Light Accent 2" w:uiPriority="46"/>
-    <w:lsdException w:name="Grid Table 2 Accent 2" w:uiPriority="47"/>
-    <w:lsdException w:name="Grid Table 3 Accent 2" w:uiPriority="48"/>
-    <w:lsdException w:name="Grid Table 4 Accent 2" w:uiPriority="49"/>
-    <w:lsdException w:name="Grid Table 5 Dark Accent 2" w:uiPriority="50"/>
-    <w:lsdException w:name="Grid Table 6 Colorful Accent 2" w:uiPriority="51"/>
-    <w:lsdException w:name="Grid Table 7 Colorful Accent 2" w:uiPriority="52"/>
-    <w:lsdException w:name="Grid Table 1 Light Accent 3" w:uiPriority="46"/>
-    <w:lsdException w:name="Grid Table 2 Accent 3" w:uiPriority="47"/>
-    <w:lsdException w:name="Grid Table 3 Accent 3" w:uiPriority="48"/>
-    <w:lsdException w:name="Grid Table 4 Accent 3" w:uiPriority="49"/>
-    <w:lsdException w:name="Grid Table 5 Dark Accent 3" w:uiPriority="50"/>
-    <w:lsdException w:name="Grid Table 6 Colorful Accent 3" w:uiPriority="51"/>
-    <w:lsdException w:name="Grid Table 7 Colorful Accent 3" w:uiPriority="52"/>
-    <w:lsdException w:name="Grid Table 1 Light Accent 4" w:uiPriority="46"/>
-    <w:lsdException w:name="Grid Table 2 Accent 4" w:uiPriority="47"/>
-    <w:lsdException w:name="Grid Table 3 Accent 4" w:uiPriority="48"/>
-    <w:lsdException w:name="Grid Table 4 Accent 4" w:uiPriority="49"/>
-    <w:lsdException w:name="Grid Table 5 Dark Accent 4" w:uiPriority="50"/>
-    <w:lsdException w:name="Grid Table 6 Colorful Accent 4" w:uiPriority="51"/>
-    <w:lsdException w:name="Grid Table 7 Colorful Accent 4" w:uiPriority="52"/>
-    <w:lsdException w:name="Grid Table 1 Light Accent 5" w:uiPriority="46"/>
-    <w:lsdException w:name="Grid Table 2 Accent 5" w:uiPriority="47"/>
-    <w:lsdException w:name="Grid Table 3 Accent 5" w:uiPriority="48"/>
-    <w:lsdException w:name="Grid Table 4 Accent 5" w:uiPriority="49"/>
-    <w:lsdException w:name="Grid Table 5 Dark Accent 5" w:uiPriority="50"/>
-    <w:lsdException w:name="Grid Table 6 Colorful Accent 5" w:uiPriority="51"/>
-    <w:lsdException w:name="Grid Table 7 Colorful Accent 5" w:uiPriority="52"/>
-    <w:lsdException w:name="Grid Table 1 Light Accent 6" w:uiPriority="46"/>
-    <w:lsdException w:name="Grid Table 2 Accent 6" w:uiPriority="47"/>
-    <w:lsdException w:name="Grid Table 3 Accent 6" w:uiPriority="48"/>
-    <w:lsdException w:name="Grid Table 4 Accent 6" w:uiPriority="49"/>
-    <w:lsdException w:name="Grid Table 5 Dark Accent 6" w:uiPriority="50"/>
-    <w:lsdException w:name="Grid Table 6 Colorful Accent 6" w:uiPriority="51"/>
-    <w:lsdException w:name="Grid Table 7 Colorful Accent 6" w:uiPriority="52"/>
-    <w:lsdException w:name="List Table 1 Light" w:uiPriority="46"/>
-    <w:lsdException w:name="List Table 2" w:uiPriority="47"/>
-    <w:lsdException w:name="List Table 3" w:uiPriority="48"/>
-    <w:lsdException w:name="List Table 4" w:uiPriority="49"/>
-    <w:lsdException w:name="List Table 5 Dark" w:uiPriority="50"/>
-    <w:lsdException w:name="List Table 6 Colorful" w:uiPriority="51"/>
-    <w:lsdException w:name="List Table 7 Colorful" w:uiPriority="52"/>
-    <w:lsdException w:name="List Table 1 Light Accent 1" w:uiPriority="46"/>
-    <w:lsdException w:name="List Table 2 Accent 1" w:uiPriority="47"/>
-    <w:lsdException w:name="List Table 3 Accent 1" w:uiPriority="48"/>
-    <w:lsdException w:name="List Table 4 Accent 1" w:uiPriority="49"/>
-    <w:lsdException w:name="List Table 5 Dark Accent 1" w:uiPriority="50"/>
-    <w:lsdException w:name="List Table 6 Colorful Accent 1" w:uiPriority="51"/>
-    <w:lsdException w:name="List Table 7 Colorful Accent 1" w:uiPriority="52"/>
-    <w:lsdException w:name="List Table 1 Light Accent 2" w:uiPriority="46"/>
-    <w:lsdException w:name="List Table 2 Accent 2" w:uiPriority="47"/>
-    <w:lsdException w:name="List Table 3 Accent 2" w:uiPriority="48"/>
-    <w:lsdException w:name="List Table 4 Accent 2" w:uiPriority="49"/>
-    <w:lsdException w:name="List Table 5 Dark Accent 2" w:uiPriority="50"/>
-    <w:lsdException w:name="List Table 6 Colorful Accent 2" w:uiPriority="51"/>
-    <w:lsdException w:name="List Table 7 Colorful Accent 2" w:uiPriority="52"/>
-    <w:lsdException w:name="List Table 1 Light Accent 3" w:uiPriority="46"/>
-    <w:lsdException w:name="List Table 2 Accent 3" w:uiPriority="47"/>
-    <w:lsdException w:name="List Table 3 Accent 3" w:uiPriority="48"/>
-    <w:lsdException w:name="List Table 4 Accent 3" w:uiPriority="49"/>
-    <w:lsdException w:name="List Table 5 Dark Accent 3" w:uiPriority="50"/>
-    <w:lsdException w:name="List Table 6 Colorful Accent 3" w:uiPriority="51"/>
-    <w:lsdException w:name="List Table 7 Colorful Accent 3" w:uiPriority="52"/>
-    <w:lsdException w:name="List Table 1 Light Accent 4" w:uiPriority="46"/>
-    <w:lsdException w:name="List Table 2 Accent 4" w:uiPriority="47"/>
-    <w:lsdException w:name="List Table 3 Accent 4" w:uiPriority="48"/>
-    <w:lsdException w:name="List Table 4 Accent 4" w:uiPriority="49"/>
-    <w:lsdException w:name="List Table 5 Dark Accent 4" w:uiPriority="50"/>
-    <w:lsdException w:name="List Table 6 Colorful Accent 4" w:uiPriority="51"/>
-    <w:lsdException w:name="List Table 7 Colorful Accent 4" w:uiPriority="52"/>
-    <w:lsdException w:name="List Table 1 Light Accent 5" w:uiPriority="46"/>
-    <w:lsdException w:name="List Table 2 Accent 5" w:uiPriority="47"/>
-    <w:lsdException w:name="List Table 3 Accent 5" w:uiPriority="48"/>
-    <w:lsdException w:name="List Table 4 Accent 5" w:uiPriority="49"/>
-    <w:lsdException w:name="List Table 5 Dark Accent 5" w:uiPriority="50"/>
-    <w:lsdException w:name="List Table 6 Colorful Accent 5" w:uiPriority="51"/>
-    <w:lsdException w:name="List Table 7 Colorful Accent 5" w:uiPriority="52"/>
-    <w:lsdException w:name="List Table 1 Light Accent 6" w:uiPriority="46"/>
-    <w:lsdException w:name="List Table 2 Accent 6" w:uiPriority="47"/>
-    <w:lsdException w:name="List Table 3 Accent 6" w:uiPriority="48"/>
-    <w:lsdException w:name="List Table 4 Accent 6" w:uiPriority="49"/>
-    <w:lsdException w:name="List Table 5 Dark Accent 6" w:uiPriority="50"/>
-    <w:lsdException w:name="List Table 6 Colorful Accent 6" w:uiPriority="51"/>
-    <w:lsdException w:name="List Table 7 Colorful Accent 6" w:uiPriority="52"/>
-    <w:lsdException w:name="Mention" w:semiHidden="1" w:unhideWhenUsed="1"/>
+  <w:latentStyles w:defLockedState="0" w:defUIPriority="99" w:defSemiHidden="1" w:defUnhideWhenUsed="1" w:defQFormat="0" w:count="267">
+    <w:lsdException w:name="Normal" w:semiHidden="0" w:uiPriority="0" w:unhideWhenUsed="0" w:qFormat="1"/>
+    <w:lsdException w:name="heading 1" w:semiHidden="0" w:uiPriority="9" w:unhideWhenUsed="0" w:qFormat="1"/>
+    <w:lsdException w:name="heading 2" w:uiPriority="9" w:qFormat="1"/>
+    <w:lsdException w:name="heading 3" w:uiPriority="9" w:qFormat="1"/>
+    <w:lsdException w:name="heading 4" w:uiPriority="9" w:qFormat="1"/>
+    <w:lsdException w:name="heading 5" w:uiPriority="9" w:qFormat="1"/>
+    <w:lsdException w:name="heading 6" w:uiPriority="9" w:qFormat="1"/>
+    <w:lsdException w:name="heading 7" w:uiPriority="9" w:qFormat="1"/>
+    <w:lsdException w:name="heading 8" w:uiPriority="9" w:qFormat="1"/>
+    <w:lsdException w:name="heading 9" w:uiPriority="9" w:qFormat="1"/>
+    <w:lsdException w:name="toc 1" w:uiPriority="39"/>
+    <w:lsdException w:name="toc 2" w:uiPriority="39"/>
+    <w:lsdException w:name="toc 3" w:uiPriority="39"/>
+    <w:lsdException w:name="toc 4" w:uiPriority="39"/>
+    <w:lsdException w:name="toc 5" w:uiPriority="39"/>
+    <w:lsdException w:name="toc 6" w:uiPriority="39"/>
+    <w:lsdException w:name="toc 7" w:uiPriority="39"/>
+    <w:lsdException w:name="toc 8" w:uiPriority="39"/>
+    <w:lsdException w:name="toc 9" w:uiPriority="39"/>
+    <w:lsdException w:name="caption" w:uiPriority="35" w:qFormat="1"/>
+    <w:lsdException w:name="Title" w:semiHidden="0" w:uiPriority="10" w:unhideWhenUsed="0" w:qFormat="1"/>
+    <w:lsdException w:name="Default Paragraph Font" w:uiPriority="1"/>
+    <w:lsdException w:name="Subtitle" w:semiHidden="0" w:uiPriority="11" w:unhideWhenUsed="0" w:qFormat="1"/>
+    <w:lsdException w:name="Strong" w:semiHidden="0" w:uiPriority="22" w:unhideWhenUsed="0" w:qFormat="1"/>
+    <w:lsdException w:name="Emphasis" w:semiHidden="0" w:uiPriority="20" w:unhideWhenUsed="0" w:qFormat="1"/>
+    <w:lsdException w:name="Table Grid" w:semiHidden="0" w:uiPriority="59" w:unhideWhenUsed="0"/>
+    <w:lsdException w:name="Placeholder Text" w:unhideWhenUsed="0"/>
+    <w:lsdException w:name="No Spacing" w:semiHidden="0" w:uiPriority="1" w:unhideWhenUsed="0" w:qFormat="1"/>
+    <w:lsdException w:name="Light Shading" w:semiHidden="0" w:uiPriority="60" w:unhideWhenUsed="0"/>
+    <w:lsdException w:name="Light List" w:semiHidden="0" w:uiPriority="61" w:unhideWhenUsed="0"/>
+    <w:lsdException w:name="Light Grid" w:semiHidden="0" w:uiPriority="62" w:unhideWhenUsed="0"/>
+    <w:lsdException w:name="Medium Shading 1" w:semiHidden="0" w:uiPriority="63" w:unhideWhenUsed="0"/>
+    <w:lsdException w:name="Medium Shading 2" w:semiHidden="0" w:uiPriority="64" w:unhideWhenUsed="0"/>
+    <w:lsdException w:name="Medium List 1" w:semiHidden="0" w:uiPriority="65" w:unhideWhenUsed="0"/>
+    <w:lsdException w:name="Medium List 2" w:semiHidden="0" w:uiPriority="66" w:unhideWhenUsed="0"/>
+    <w:lsdException w:name="Medium Grid 1" w:semiHidden="0" w:uiPriority="67" w:unhideWhenUsed="0"/>
+    <w:lsdException w:name="Medium Grid 2" w:semiHidden="0" w:uiPriority="68" w:unhideWhenUsed="0"/>
+    <w:lsdException w:name="Medium Grid 3" w:semiHidden="0" w:uiPriority="69" w:unhideWhenUsed="0"/>
+    <w:lsdException w:name="Dark List" w:semiHidden="0" w:uiPriority="70" w:unhideWhenUsed="0"/>
+    <w:lsdException w:name="Colorful Shading" w:semiHidden="0" w:uiPriority="71" w:unhideWhenUsed="0"/>
+    <w:lsdException w:name="Colorful List" w:semiHidden="0" w:uiPriority="72" w:unhideWhenUsed="0"/>
+    <w:lsdException w:name="Colorful Grid" w:semiHidden="0" w:uiPriority="73" w:unhideWhenUsed="0"/>
+    <w:lsdException w:name="Light Shading Accent 1" w:semiHidden="0" w:uiPriority="60" w:unhideWhenUsed="0"/>
+    <w:lsdException w:name="Light List Accent 1" w:semiHidden="0" w:uiPriority="61" w:unhideWhenUsed="0"/>
+    <w:lsdException w:name="Light Grid Accent 1" w:semiHidden="0" w:uiPriority="62" w:unhideWhenUsed="0"/>
+    <w:lsdException w:name="Medium Shading 1 Accent 1" w:semiHidden="0" w:uiPriority="63" w:unhideWhenUsed="0"/>
+    <w:lsdException w:name="Medium Shading 2 Accent 1" w:semiHidden="0" w:uiPriority="64" w:unhideWhenUsed="0"/>
+    <w:lsdException w:name="Medium List 1 Accent 1" w:semiHidden="0" w:uiPriority="65" w:unhideWhenUsed="0"/>
+    <w:lsdException w:name="Revision" w:unhideWhenUsed="0"/>
+    <w:lsdException w:name="List Paragraph" w:semiHidden="0" w:uiPriority="34" w:unhideWhenUsed="0" w:qFormat="1"/>
+    <w:lsdException w:name="Quote" w:semiHidden="0" w:uiPriority="29" w:unhideWhenUsed="0" w:qFormat="1"/>
+    <w:lsdException w:name="Intense Quote" w:semiHidden="0" w:uiPriority="30" w:unhideWhenUsed="0" w:qFormat="1"/>
+    <w:lsdException w:name="Medium List 2 Accent 1" w:semiHidden="0" w:uiPriority="66" w:unhideWhenUsed="0"/>
+    <w:lsdException w:name="Medium Grid 1 Accent 1" w:semiHidden="0" w:uiPriority="67" w:unhideWhenUsed="0"/>
+    <w:lsdException w:name="Medium Grid 2 Accent 1" w:semiHidden="0" w:uiPriority="68" w:unhideWhenUsed="0"/>
+    <w:lsdException w:name="Medium Grid 3 Accent 1" w:semiHidden="0" w:uiPriority="69" w:unhideWhenUsed="0"/>
+    <w:lsdException w:name="Dark List Accent 1" w:semiHidden="0" w:uiPriority="70" w:unhideWhenUsed="0"/>
+    <w:lsdException w:name="Colorful Shading Accent 1" w:semiHidden="0" w:uiPriority="71" w:unhideWhenUsed="0"/>
+    <w:lsdException w:name="Colorful List Accent 1" w:semiHidden="0" w:uiPriority="72" w:unhideWhenUsed="0"/>
+    <w:lsdException w:name="Colorful Grid Accent 1" w:semiHidden="0" w:uiPriority="73" w:unhideWhenUsed="0"/>
+    <w:lsdException w:name="Light Shading Accent 2" w:semiHidden="0" w:uiPriority="60" w:unhideWhenUsed="0"/>
+    <w:lsdException w:name="Light List Accent 2" w:semiHidden="0" w:uiPriority="61" w:unhideWhenUsed="0"/>
+    <w:lsdException w:name="Light Grid Accent 2" w:semiHidden="0" w:uiPriority="62" w:unhideWhenUsed="0"/>
+    <w:lsdException w:name="Medium Shading 1 Accent 2" w:semiHidden="0" w:uiPriority="63" w:unhideWhenUsed="0"/>
+    <w:lsdException w:name="Medium Shading 2 Accent 2" w:semiHidden="0" w:uiPriority="64" w:unhideWhenUsed="0"/>
+    <w:lsdException w:name="Medium List 1 Accent 2" w:semiHidden="0" w:uiPriority="65" w:unhideWhenUsed="0"/>
+    <w:lsdException w:name="Medium List 2 Accent 2" w:semiHidden="0" w:uiPriority="66" w:unhideWhenUsed="0"/>
+    <w:lsdException w:name="Medium Grid 1 Accent 2" w:semiHidden="0" w:uiPriority="67" w:unhideWhenUsed="0"/>
+    <w:lsdException w:name="Medium Grid 2 Accent 2" w:semiHidden="0" w:uiPriority="68" w:unhideWhenUsed="0"/>
+    <w:lsdException w:name="Medium Grid 3 Accent 2" w:semiHidden="0" w:uiPriority="69" w:unhideWhenUsed="0"/>
+    <w:lsdException w:name="Dark List Accent 2" w:semiHidden="0" w:uiPriority="70" w:unhideWhenUsed="0"/>
+    <w:lsdException w:name="Colorful Shading Accent 2" w:semiHidden="0" w:uiPriority="71" w:unhideWhenUsed="0"/>
+    <w:lsdException w:name="Colorful List Accent 2" w:semiHidden="0" w:uiPriority="72" w:unhideWhenUsed="0"/>
+    <w:lsdException w:name="Colorful Grid Accent 2" w:semiHidden="0" w:uiPriority="73" w:unhideWhenUsed="0"/>
+    <w:lsdException w:name="Light Shading Accent 3" w:semiHidden="0" w:uiPriority="60" w:unhideWhenUsed="0"/>
+    <w:lsdException w:name="Light List Accent 3" w:semiHidden="0" w:uiPriority="61" w:unhideWhenUsed="0"/>
+    <w:lsdException w:name="Light Grid Accent 3" w:semiHidden="0" w:uiPriority="62" w:unhideWhenUsed="0"/>
+    <w:lsdException w:name="Medium Shading 1 Accent 3" w:semiHidden="0" w:uiPriority="63" w:unhideWhenUsed="0"/>
+    <w:lsdException w:name="Medium Shading 2 Accent 3" w:semiHidden="0" w:uiPriority="64" w:unhideWhenUsed="0"/>
+    <w:lsdException w:name="Medium List 1 Accent 3" w:semiHidden="0" w:uiPriority="65" w:unhideWhenUsed="0"/>
+    <w:lsdException w:name="Medium List 2 Accent 3" w:semiHidden="0" w:uiPriority="66" w:unhideWhenUsed="0"/>
+    <w:lsdException w:name="Medium Grid 1 Accent 3" w:semiHidden="0" w:uiPriority="67" w:unhideWhenUsed="0"/>
+    <w:lsdException w:name="Medium Grid 2 Accent 3" w:semiHidden="0" w:uiPriority="68" w:unhideWhenUsed="0"/>
+    <w:lsdException w:name="Medium Grid 3 Accent 3" w:semiHidden="0" w:uiPriority="69" w:unhideWhenUsed="0"/>
+    <w:lsdException w:name="Dark List Accent 3" w:semiHidden="0" w:uiPriority="70" w:unhideWhenUsed="0"/>
+    <w:lsdException w:name="Colorful Shading Accent 3" w:semiHidden="0" w:uiPriority="71" w:unhideWhenUsed="0"/>
+    <w:lsdException w:name="Colorful List Accent 3" w:semiHidden="0" w:uiPriority="72" w:unhideWhenUsed="0"/>
+    <w:lsdException w:name="Colorful Grid Accent 3" w:semiHidden="0" w:uiPriority="73" w:unhideWhenUsed="0"/>
+    <w:lsdException w:name="Light Shading Accent 4" w:semiHidden="0" w:uiPriority="60" w:unhideWhenUsed="0"/>
+    <w:lsdException w:name="Light List Accent 4" w:semiHidden="0" w:uiPriority="61" w:unhideWhenUsed="0"/>
+    <w:lsdException w:name="Light Grid Accent 4" w:semiHidden="0" w:uiPriority="62" w:unhideWhenUsed="0"/>
+    <w:lsdException w:name="Medium Shading 1 Accent 4" w:semiHidden="0" w:uiPriority="63" w:unhideWhenUsed="0"/>
+    <w:lsdException w:name="Medium Shading 2 Accent 4" w:semiHidden="0" w:uiPriority="64" w:unhideWhenUsed="0"/>
+    <w:lsdException w:name="Medium List 1 Accent 4" w:semiHidden="0" w:uiPriority="65" w:unhideWhenUsed="0"/>
+    <w:lsdException w:name="Medium List 2 Accent 4" w:semiHidden="0" w:uiPriority="66" w:unhideWhenUsed="0"/>
+    <w:lsdException w:name="Medium Grid 1 Accent 4" w:semiHidden="0" w:uiPriority="67" w:unhideWhenUsed="0"/>
+    <w:lsdException w:name="Medium Grid 2 Accent 4" w:semiHidden="0" w:uiPriority="68" w:unhideWhenUsed="0"/>
+    <w:lsdException w:name="Medium Grid 3 Accent 4" w:semiHidden="0" w:uiPriority="69" w:unhideWhenUsed="0"/>
+    <w:lsdException w:name="Dark List Accent 4" w:semiHidden="0" w:uiPriority="70" w:unhideWhenUsed="0"/>
+    <w:lsdException w:name="Colorful Shading Accent 4" w:semiHidden="0" w:uiPriority="71" w:unhideWhenUsed="0"/>
+    <w:lsdException w:name="Colorful List Accent 4" w:semiHidden="0" w:uiPriority="72" w:unhideWhenUsed="0"/>
+    <w:lsdException w:name="Colorful Grid Accent 4" w:semiHidden="0" w:uiPriority="73" w:unhideWhenUsed="0"/>
+    <w:lsdException w:name="Light Shading Accent 5" w:semiHidden="0" w:uiPriority="60" w:unhideWhenUsed="0"/>
+    <w:lsdException w:name="Light List Accent 5" w:semiHidden="0" w:uiPriority="61" w:unhideWhenUsed="0"/>
+    <w:lsdException w:name="Light Grid Accent 5" w:semiHidden="0" w:uiPriority="62" w:unhideWhenUsed="0"/>
+    <w:lsdException w:name="Medium Shading 1 Accent 5" w:semiHidden="0" w:uiPriority="63" w:unhideWhenUsed="0"/>
+    <w:lsdException w:name="Medium Shading 2 Accent 5" w:semiHidden="0" w:uiPriority="64" w:unhideWhenUsed="0"/>
+    <w:lsdException w:name="Medium List 1 Accent 5" w:semiHidden="0" w:uiPriority="65" w:unhideWhenUsed="0"/>
+    <w:lsdException w:name="Medium List 2 Accent 5" w:semiHidden="0" w:uiPriority="66" w:unhideWhenUsed="0"/>
+    <w:lsdException w:name="Medium Grid 1 Accent 5" w:semiHidden="0" w:uiPriority="67" w:unhideWhenUsed="0"/>
+    <w:lsdException w:name="Medium Grid 2 Accent 5" w:semiHidden="0" w:uiPriority="68" w:unhideWhenUsed="0"/>
+    <w:lsdException w:name="Medium Grid 3 Accent 5" w:semiHidden="0" w:uiPriority="69" w:unhideWhenUsed="0"/>
+    <w:lsdException w:name="Dark List Accent 5" w:semiHidden="0" w:uiPriority="70" w:unhideWhenUsed="0"/>
+    <w:lsdException w:name="Colorful Shading Accent 5" w:semiHidden="0" w:uiPriority="71" w:unhideWhenUsed="0"/>
+    <w:lsdException w:name="Colorful List Accent 5" w:semiHidden="0" w:uiPriority="72" w:unhideWhenUsed="0"/>
+    <w:lsdException w:name="Colorful Grid Accent 5" w:semiHidden="0" w:uiPriority="73" w:unhideWhenUsed="0"/>
+    <w:lsdException w:name="Light Shading Accent 6" w:semiHidden="0" w:uiPriority="60" w:unhideWhenUsed="0"/>
+    <w:lsdException w:name="Light List Accent 6" w:semiHidden="0" w:uiPriority="61" w:unhideWhenUsed="0"/>
+    <w:lsdException w:name="Light Grid Accent 6" w:semiHidden="0" w:uiPriority="62" w:unhideWhenUsed="0"/>
+    <w:lsdException w:name="Medium Shading 1 Accent 6" w:semiHidden="0" w:uiPriority="63" w:unhideWhenUsed="0"/>
+    <w:lsdException w:name="Medium Shading 2 Accent 6" w:semiHidden="0" w:uiPriority="64" w:unhideWhenUsed="0"/>
+    <w:lsdException w:name="Medium List 1 Accent 6" w:semiHidden="0" w:uiPriority="65" w:unhideWhenUsed="0"/>
+    <w:lsdException w:name="Medium List 2 Accent 6" w:semiHidden="0" w:uiPriority="66" w:unhideWhenUsed="0"/>
+    <w:lsdException w:name="Medium Grid 1 Accent 6" w:semiHidden="0" w:uiPriority="67" w:unhideWhenUsed="0"/>
+    <w:lsdException w:name="Medium Grid 2 Accent 6" w:semiHidden="0" w:uiPriority="68" w:unhideWhenUsed="0"/>
+    <w:lsdException w:name="Medium Grid 3 Accent 6" w:semiHidden="0" w:uiPriority="69" w:unhideWhenUsed="0"/>
+    <w:lsdException w:name="Dark List Accent 6" w:semiHidden="0" w:uiPriority="70" w:unhideWhenUsed="0"/>
+    <w:lsdException w:name="Colorful Shading Accent 6" w:semiHidden="0" w:uiPriority="71" w:unhideWhenUsed="0"/>
+    <w:lsdException w:name="Colorful List Accent 6" w:semiHidden="0" w:uiPriority="72" w:unhideWhenUsed="0"/>
+    <w:lsdException w:name="Colorful Grid Accent 6" w:semiHidden="0" w:uiPriority="73" w:unhideWhenUsed="0"/>
+    <w:lsdException w:name="Subtle Emphasis" w:semiHidden="0" w:uiPriority="19" w:unhideWhenUsed="0" w:qFormat="1"/>
+    <w:lsdException w:name="Intense Emphasis" w:semiHidden="0" w:uiPriority="21" w:unhideWhenUsed="0" w:qFormat="1"/>
+    <w:lsdException w:name="Subtle Reference" w:semiHidden="0" w:uiPriority="31" w:unhideWhenUsed="0" w:qFormat="1"/>
+    <w:lsdException w:name="Intense Reference" w:semiHidden="0" w:uiPriority="32" w:unhideWhenUsed="0" w:qFormat="1"/>
+    <w:lsdException w:name="Book Title" w:semiHidden="0" w:uiPriority="33" w:unhideWhenUsed="0" w:qFormat="1"/>
+    <w:lsdException w:name="Bibliography" w:uiPriority="37"/>
+    <w:lsdException w:name="TOC Heading" w:uiPriority="39" w:qFormat="1"/>
   </w:latentStyles>
   <w:style w:type="paragraph" w:default="1" w:styleId="Normal">
     <w:name w:val="Normal"/>
@@ -5004,7 +4881,7 @@
     <w:uiPriority w:val="99"/>
     <w:rsid w:val="00CE092C"/>
   </w:style>
-  <w:style w:type="table" w:styleId="GridTable3-Accent2">
+  <w:style w:type="table" w:customStyle="1" w:styleId="GridTable3Accent2">
     <w:name w:val="Grid Table 3 Accent 2"/>
     <w:basedOn w:val="TableNormal"/>
     <w:uiPriority w:val="48"/>
@@ -5015,6 +4892,7 @@
     <w:tblPr>
       <w:tblStyleRowBandSize w:val="1"/>
       <w:tblStyleColBandSize w:val="1"/>
+      <w:tblInd w:w="0" w:type="dxa"/>
       <w:tblBorders>
         <w:top w:val="single" w:sz="4" w:space="0" w:color="CFE0CF" w:themeColor="accent2" w:themeTint="99"/>
         <w:left w:val="single" w:sz="4" w:space="0" w:color="CFE0CF" w:themeColor="accent2" w:themeTint="99"/>
@@ -5023,6 +4901,12 @@
         <w:insideH w:val="single" w:sz="4" w:space="0" w:color="CFE0CF" w:themeColor="accent2" w:themeTint="99"/>
         <w:insideV w:val="single" w:sz="4" w:space="0" w:color="CFE0CF" w:themeColor="accent2" w:themeTint="99"/>
       </w:tblBorders>
+      <w:tblCellMar>
+        <w:top w:w="0" w:type="dxa"/>
+        <w:left w:w="108" w:type="dxa"/>
+        <w:bottom w:w="0" w:type="dxa"/>
+        <w:right w:w="108" w:type="dxa"/>
+      </w:tblCellMar>
     </w:tblPr>
     <w:tblStylePr w:type="firstRow">
       <w:rPr>
@@ -5140,7 +5024,7 @@
       </w:tcPr>
     </w:tblStylePr>
   </w:style>
-  <w:style w:type="table" w:styleId="PlainTable1">
+  <w:style w:type="table" w:customStyle="1" w:styleId="PlainTable1">
     <w:name w:val="Plain Table 1"/>
     <w:basedOn w:val="TableNormal"/>
     <w:uiPriority w:val="41"/>
@@ -5151,6 +5035,7 @@
     <w:tblPr>
       <w:tblStyleRowBandSize w:val="1"/>
       <w:tblStyleColBandSize w:val="1"/>
+      <w:tblInd w:w="0" w:type="dxa"/>
       <w:tblBorders>
         <w:top w:val="single" w:sz="4" w:space="0" w:color="BFBFBF" w:themeColor="background1" w:themeShade="BF"/>
         <w:left w:val="single" w:sz="4" w:space="0" w:color="BFBFBF" w:themeColor="background1" w:themeShade="BF"/>
@@ -5159,6 +5044,12 @@
         <w:insideH w:val="single" w:sz="4" w:space="0" w:color="BFBFBF" w:themeColor="background1" w:themeShade="BF"/>
         <w:insideV w:val="single" w:sz="4" w:space="0" w:color="BFBFBF" w:themeColor="background1" w:themeShade="BF"/>
       </w:tblBorders>
+      <w:tblCellMar>
+        <w:top w:w="0" w:type="dxa"/>
+        <w:left w:w="108" w:type="dxa"/>
+        <w:bottom w:w="0" w:type="dxa"/>
+        <w:right w:w="108" w:type="dxa"/>
+      </w:tblCellMar>
     </w:tblPr>
     <w:tblStylePr w:type="firstRow">
       <w:rPr>
@@ -5213,6 +5104,196 @@
       <w:ind w:left="720"/>
       <w:contextualSpacing/>
     </w:pPr>
+  </w:style>
+</w:styles>
+</file>
+
+<file path=word/stylesWithEffects.xml><?xml version="1.0" encoding="utf-8"?>
+<w:styles xmlns:wpc="http://schemas.microsoft.com/office/word/2010/wordprocessingCanvas" xmlns:mc="http://schemas.openxmlformats.org/markup-compatibility/2006" xmlns:o="urn:schemas-microsoft-com:office:office" xmlns:r="http://schemas.openxmlformats.org/officeDocument/2006/relationships" xmlns:m="http://schemas.openxmlformats.org/officeDocument/2006/math" xmlns:v="urn:schemas-microsoft-com:vml" xmlns:wp14="http://schemas.microsoft.com/office/word/2010/wordprocessingDrawing" xmlns:wp="http://schemas.openxmlformats.org/drawingml/2006/wordprocessingDrawing" xmlns:w10="urn:schemas-microsoft-com:office:word" xmlns:w="http://schemas.openxmlformats.org/wordprocessingml/2006/main" xmlns:w14="http://schemas.microsoft.com/office/word/2010/wordml" xmlns:wpg="http://schemas.microsoft.com/office/word/2010/wordprocessingGroup" xmlns:wpi="http://schemas.microsoft.com/office/word/2010/wordprocessingInk" xmlns:wne="http://schemas.microsoft.com/office/word/2006/wordml" xmlns:wps="http://schemas.microsoft.com/office/word/2010/wordprocessingShape" mc:Ignorable="w14 wp14">
+  <w:docDefaults>
+    <w:rPrDefault>
+      <w:rPr>
+        <w:rFonts w:asciiTheme="minorHAnsi" w:eastAsiaTheme="minorEastAsia" w:hAnsiTheme="minorHAnsi" w:cstheme="minorBidi"/>
+        <w:sz w:val="22"/>
+        <w:szCs w:val="22"/>
+        <w:lang w:val="en-ZA" w:eastAsia="en-ZA" w:bidi="ar-SA"/>
+      </w:rPr>
+    </w:rPrDefault>
+    <w:pPrDefault>
+      <w:pPr>
+        <w:spacing w:after="200" w:line="276" w:lineRule="auto"/>
+      </w:pPr>
+    </w:pPrDefault>
+  </w:docDefaults>
+  <w:latentStyles w:defLockedState="0" w:defUIPriority="99" w:defSemiHidden="1" w:defUnhideWhenUsed="1" w:defQFormat="0" w:count="267">
+    <w:lsdException w:name="Normal" w:semiHidden="0" w:uiPriority="0" w:unhideWhenUsed="0" w:qFormat="1"/>
+    <w:lsdException w:name="heading 1" w:semiHidden="0" w:uiPriority="9" w:unhideWhenUsed="0" w:qFormat="1"/>
+    <w:lsdException w:name="heading 2" w:uiPriority="9" w:qFormat="1"/>
+    <w:lsdException w:name="heading 3" w:uiPriority="9" w:qFormat="1"/>
+    <w:lsdException w:name="heading 4" w:uiPriority="9" w:qFormat="1"/>
+    <w:lsdException w:name="heading 5" w:uiPriority="9" w:qFormat="1"/>
+    <w:lsdException w:name="heading 6" w:uiPriority="9" w:qFormat="1"/>
+    <w:lsdException w:name="heading 7" w:uiPriority="9" w:qFormat="1"/>
+    <w:lsdException w:name="heading 8" w:uiPriority="9" w:qFormat="1"/>
+    <w:lsdException w:name="heading 9" w:uiPriority="9" w:qFormat="1"/>
+    <w:lsdException w:name="toc 1" w:uiPriority="39"/>
+    <w:lsdException w:name="toc 2" w:uiPriority="39"/>
+    <w:lsdException w:name="toc 3" w:uiPriority="39"/>
+    <w:lsdException w:name="toc 4" w:uiPriority="39"/>
+    <w:lsdException w:name="toc 5" w:uiPriority="39"/>
+    <w:lsdException w:name="toc 6" w:uiPriority="39"/>
+    <w:lsdException w:name="toc 7" w:uiPriority="39"/>
+    <w:lsdException w:name="toc 8" w:uiPriority="39"/>
+    <w:lsdException w:name="toc 9" w:uiPriority="39"/>
+    <w:lsdException w:name="caption" w:uiPriority="35" w:qFormat="1"/>
+    <w:lsdException w:name="Title" w:semiHidden="0" w:uiPriority="10" w:unhideWhenUsed="0" w:qFormat="1"/>
+    <w:lsdException w:name="Default Paragraph Font" w:uiPriority="1"/>
+    <w:lsdException w:name="Subtitle" w:semiHidden="0" w:uiPriority="11" w:unhideWhenUsed="0" w:qFormat="1"/>
+    <w:lsdException w:name="Strong" w:semiHidden="0" w:uiPriority="22" w:unhideWhenUsed="0" w:qFormat="1"/>
+    <w:lsdException w:name="Emphasis" w:semiHidden="0" w:uiPriority="20" w:unhideWhenUsed="0" w:qFormat="1"/>
+    <w:lsdException w:name="Table Grid" w:semiHidden="0" w:uiPriority="59" w:unhideWhenUsed="0"/>
+    <w:lsdException w:name="Placeholder Text" w:unhideWhenUsed="0"/>
+    <w:lsdException w:name="No Spacing" w:semiHidden="0" w:uiPriority="1" w:unhideWhenUsed="0" w:qFormat="1"/>
+    <w:lsdException w:name="Light Shading" w:semiHidden="0" w:uiPriority="60" w:unhideWhenUsed="0"/>
+    <w:lsdException w:name="Light List" w:semiHidden="0" w:uiPriority="61" w:unhideWhenUsed="0"/>
+    <w:lsdException w:name="Light Grid" w:semiHidden="0" w:uiPriority="62" w:unhideWhenUsed="0"/>
+    <w:lsdException w:name="Medium Shading 1" w:semiHidden="0" w:uiPriority="63" w:unhideWhenUsed="0"/>
+    <w:lsdException w:name="Medium Shading 2" w:semiHidden="0" w:uiPriority="64" w:unhideWhenUsed="0"/>
+    <w:lsdException w:name="Medium List 1" w:semiHidden="0" w:uiPriority="65" w:unhideWhenUsed="0"/>
+    <w:lsdException w:name="Medium List 2" w:semiHidden="0" w:uiPriority="66" w:unhideWhenUsed="0"/>
+    <w:lsdException w:name="Medium Grid 1" w:semiHidden="0" w:uiPriority="67" w:unhideWhenUsed="0"/>
+    <w:lsdException w:name="Medium Grid 2" w:semiHidden="0" w:uiPriority="68" w:unhideWhenUsed="0"/>
+    <w:lsdException w:name="Medium Grid 3" w:semiHidden="0" w:uiPriority="69" w:unhideWhenUsed="0"/>
+    <w:lsdException w:name="Dark List" w:semiHidden="0" w:uiPriority="70" w:unhideWhenUsed="0"/>
+    <w:lsdException w:name="Colorful Shading" w:semiHidden="0" w:uiPriority="71" w:unhideWhenUsed="0"/>
+    <w:lsdException w:name="Colorful List" w:semiHidden="0" w:uiPriority="72" w:unhideWhenUsed="0"/>
+    <w:lsdException w:name="Colorful Grid" w:semiHidden="0" w:uiPriority="73" w:unhideWhenUsed="0"/>
+    <w:lsdException w:name="Light Shading Accent 1" w:semiHidden="0" w:uiPriority="60" w:unhideWhenUsed="0"/>
+    <w:lsdException w:name="Light List Accent 1" w:semiHidden="0" w:uiPriority="61" w:unhideWhenUsed="0"/>
+    <w:lsdException w:name="Light Grid Accent 1" w:semiHidden="0" w:uiPriority="62" w:unhideWhenUsed="0"/>
+    <w:lsdException w:name="Medium Shading 1 Accent 1" w:semiHidden="0" w:uiPriority="63" w:unhideWhenUsed="0"/>
+    <w:lsdException w:name="Medium Shading 2 Accent 1" w:semiHidden="0" w:uiPriority="64" w:unhideWhenUsed="0"/>
+    <w:lsdException w:name="Medium List 1 Accent 1" w:semiHidden="0" w:uiPriority="65" w:unhideWhenUsed="0"/>
+    <w:lsdException w:name="Revision" w:unhideWhenUsed="0"/>
+    <w:lsdException w:name="List Paragraph" w:semiHidden="0" w:uiPriority="34" w:unhideWhenUsed="0" w:qFormat="1"/>
+    <w:lsdException w:name="Quote" w:semiHidden="0" w:uiPriority="29" w:unhideWhenUsed="0" w:qFormat="1"/>
+    <w:lsdException w:name="Intense Quote" w:semiHidden="0" w:uiPriority="30" w:unhideWhenUsed="0" w:qFormat="1"/>
+    <w:lsdException w:name="Medium List 2 Accent 1" w:semiHidden="0" w:uiPriority="66" w:unhideWhenUsed="0"/>
+    <w:lsdException w:name="Medium Grid 1 Accent 1" w:semiHidden="0" w:uiPriority="67" w:unhideWhenUsed="0"/>
+    <w:lsdException w:name="Medium Grid 2 Accent 1" w:semiHidden="0" w:uiPriority="68" w:unhideWhenUsed="0"/>
+    <w:lsdException w:name="Medium Grid 3 Accent 1" w:semiHidden="0" w:uiPriority="69" w:unhideWhenUsed="0"/>
+    <w:lsdException w:name="Dark List Accent 1" w:semiHidden="0" w:uiPriority="70" w:unhideWhenUsed="0"/>
+    <w:lsdException w:name="Colorful Shading Accent 1" w:semiHidden="0" w:uiPriority="71" w:unhideWhenUsed="0"/>
+    <w:lsdException w:name="Colorful List Accent 1" w:semiHidden="0" w:uiPriority="72" w:unhideWhenUsed="0"/>
+    <w:lsdException w:name="Colorful Grid Accent 1" w:semiHidden="0" w:uiPriority="73" w:unhideWhenUsed="0"/>
+    <w:lsdException w:name="Light Shading Accent 2" w:semiHidden="0" w:uiPriority="60" w:unhideWhenUsed="0"/>
+    <w:lsdException w:name="Light List Accent 2" w:semiHidden="0" w:uiPriority="61" w:unhideWhenUsed="0"/>
+    <w:lsdException w:name="Light Grid Accent 2" w:semiHidden="0" w:uiPriority="62" w:unhideWhenUsed="0"/>
+    <w:lsdException w:name="Medium Shading 1 Accent 2" w:semiHidden="0" w:uiPriority="63" w:unhideWhenUsed="0"/>
+    <w:lsdException w:name="Medium Shading 2 Accent 2" w:semiHidden="0" w:uiPriority="64" w:unhideWhenUsed="0"/>
+    <w:lsdException w:name="Medium List 1 Accent 2" w:semiHidden="0" w:uiPriority="65" w:unhideWhenUsed="0"/>
+    <w:lsdException w:name="Medium List 2 Accent 2" w:semiHidden="0" w:uiPriority="66" w:unhideWhenUsed="0"/>
+    <w:lsdException w:name="Medium Grid 1 Accent 2" w:semiHidden="0" w:uiPriority="67" w:unhideWhenUsed="0"/>
+    <w:lsdException w:name="Medium Grid 2 Accent 2" w:semiHidden="0" w:uiPriority="68" w:unhideWhenUsed="0"/>
+    <w:lsdException w:name="Medium Grid 3 Accent 2" w:semiHidden="0" w:uiPriority="69" w:unhideWhenUsed="0"/>
+    <w:lsdException w:name="Dark List Accent 2" w:semiHidden="0" w:uiPriority="70" w:unhideWhenUsed="0"/>
+    <w:lsdException w:name="Colorful Shading Accent 2" w:semiHidden="0" w:uiPriority="71" w:unhideWhenUsed="0"/>
+    <w:lsdException w:name="Colorful List Accent 2" w:semiHidden="0" w:uiPriority="72" w:unhideWhenUsed="0"/>
+    <w:lsdException w:name="Colorful Grid Accent 2" w:semiHidden="0" w:uiPriority="73" w:unhideWhenUsed="0"/>
+    <w:lsdException w:name="Light Shading Accent 3" w:semiHidden="0" w:uiPriority="60" w:unhideWhenUsed="0"/>
+    <w:lsdException w:name="Light List Accent 3" w:semiHidden="0" w:uiPriority="61" w:unhideWhenUsed="0"/>
+    <w:lsdException w:name="Light Grid Accent 3" w:semiHidden="0" w:uiPriority="62" w:unhideWhenUsed="0"/>
+    <w:lsdException w:name="Medium Shading 1 Accent 3" w:semiHidden="0" w:uiPriority="63" w:unhideWhenUsed="0"/>
+    <w:lsdException w:name="Medium Shading 2 Accent 3" w:semiHidden="0" w:uiPriority="64" w:unhideWhenUsed="0"/>
+    <w:lsdException w:name="Medium List 1 Accent 3" w:semiHidden="0" w:uiPriority="65" w:unhideWhenUsed="0"/>
+    <w:lsdException w:name="Medium List 2 Accent 3" w:semiHidden="0" w:uiPriority="66" w:unhideWhenUsed="0"/>
+    <w:lsdException w:name="Medium Grid 1 Accent 3" w:semiHidden="0" w:uiPriority="67" w:unhideWhenUsed="0"/>
+    <w:lsdException w:name="Medium Grid 2 Accent 3" w:semiHidden="0" w:uiPriority="68" w:unhideWhenUsed="0"/>
+    <w:lsdException w:name="Medium Grid 3 Accent 3" w:semiHidden="0" w:uiPriority="69" w:unhideWhenUsed="0"/>
+    <w:lsdException w:name="Dark List Accent 3" w:semiHidden="0" w:uiPriority="70" w:unhideWhenUsed="0"/>
+    <w:lsdException w:name="Colorful Shading Accent 3" w:semiHidden="0" w:uiPriority="71" w:unhideWhenUsed="0"/>
+    <w:lsdException w:name="Colorful List Accent 3" w:semiHidden="0" w:uiPriority="72" w:unhideWhenUsed="0"/>
+    <w:lsdException w:name="Colorful Grid Accent 3" w:semiHidden="0" w:uiPriority="73" w:unhideWhenUsed="0"/>
+    <w:lsdException w:name="Light Shading Accent 4" w:semiHidden="0" w:uiPriority="60" w:unhideWhenUsed="0"/>
+    <w:lsdException w:name="Light List Accent 4" w:semiHidden="0" w:uiPriority="61" w:unhideWhenUsed="0"/>
+    <w:lsdException w:name="Light Grid Accent 4" w:semiHidden="0" w:uiPriority="62" w:unhideWhenUsed="0"/>
+    <w:lsdException w:name="Medium Shading 1 Accent 4" w:semiHidden="0" w:uiPriority="63" w:unhideWhenUsed="0"/>
+    <w:lsdException w:name="Medium Shading 2 Accent 4" w:semiHidden="0" w:uiPriority="64" w:unhideWhenUsed="0"/>
+    <w:lsdException w:name="Medium List 1 Accent 4" w:semiHidden="0" w:uiPriority="65" w:unhideWhenUsed="0"/>
+    <w:lsdException w:name="Medium List 2 Accent 4" w:semiHidden="0" w:uiPriority="66" w:unhideWhenUsed="0"/>
+    <w:lsdException w:name="Medium Grid 1 Accent 4" w:semiHidden="0" w:uiPriority="67" w:unhideWhenUsed="0"/>
+    <w:lsdException w:name="Medium Grid 2 Accent 4" w:semiHidden="0" w:uiPriority="68" w:unhideWhenUsed="0"/>
+    <w:lsdException w:name="Medium Grid 3 Accent 4" w:semiHidden="0" w:uiPriority="69" w:unhideWhenUsed="0"/>
+    <w:lsdException w:name="Dark List Accent 4" w:semiHidden="0" w:uiPriority="70" w:unhideWhenUsed="0"/>
+    <w:lsdException w:name="Colorful Shading Accent 4" w:semiHidden="0" w:uiPriority="71" w:unhideWhenUsed="0"/>
+    <w:lsdException w:name="Colorful List Accent 4" w:semiHidden="0" w:uiPriority="72" w:unhideWhenUsed="0"/>
+    <w:lsdException w:name="Colorful Grid Accent 4" w:semiHidden="0" w:uiPriority="73" w:unhideWhenUsed="0"/>
+    <w:lsdException w:name="Light Shading Accent 5" w:semiHidden="0" w:uiPriority="60" w:unhideWhenUsed="0"/>
+    <w:lsdException w:name="Light List Accent 5" w:semiHidden="0" w:uiPriority="61" w:unhideWhenUsed="0"/>
+    <w:lsdException w:name="Light Grid Accent 5" w:semiHidden="0" w:uiPriority="62" w:unhideWhenUsed="0"/>
+    <w:lsdException w:name="Medium Shading 1 Accent 5" w:semiHidden="0" w:uiPriority="63" w:unhideWhenUsed="0"/>
+    <w:lsdException w:name="Medium Shading 2 Accent 5" w:semiHidden="0" w:uiPriority="64" w:unhideWhenUsed="0"/>
+    <w:lsdException w:name="Medium List 1 Accent 5" w:semiHidden="0" w:uiPriority="65" w:unhideWhenUsed="0"/>
+    <w:lsdException w:name="Medium List 2 Accent 5" w:semiHidden="0" w:uiPriority="66" w:unhideWhenUsed="0"/>
+    <w:lsdException w:name="Medium Grid 1 Accent 5" w:semiHidden="0" w:uiPriority="67" w:unhideWhenUsed="0"/>
+    <w:lsdException w:name="Medium Grid 2 Accent 5" w:semiHidden="0" w:uiPriority="68" w:unhideWhenUsed="0"/>
+    <w:lsdException w:name="Medium Grid 3 Accent 5" w:semiHidden="0" w:uiPriority="69" w:unhideWhenUsed="0"/>
+    <w:lsdException w:name="Dark List Accent 5" w:semiHidden="0" w:uiPriority="70" w:unhideWhenUsed="0"/>
+    <w:lsdException w:name="Colorful Shading Accent 5" w:semiHidden="0" w:uiPriority="71" w:unhideWhenUsed="0"/>
+    <w:lsdException w:name="Colorful List Accent 5" w:semiHidden="0" w:uiPriority="72" w:unhideWhenUsed="0"/>
+    <w:lsdException w:name="Colorful Grid Accent 5" w:semiHidden="0" w:uiPriority="73" w:unhideWhenUsed="0"/>
+    <w:lsdException w:name="Light Shading Accent 6" w:semiHidden="0" w:uiPriority="60" w:unhideWhenUsed="0"/>
+    <w:lsdException w:name="Light List Accent 6" w:semiHidden="0" w:uiPriority="61" w:unhideWhenUsed="0"/>
+    <w:lsdException w:name="Light Grid Accent 6" w:semiHidden="0" w:uiPriority="62" w:unhideWhenUsed="0"/>
+    <w:lsdException w:name="Medium Shading 1 Accent 6" w:semiHidden="0" w:uiPriority="63" w:unhideWhenUsed="0"/>
+    <w:lsdException w:name="Medium Shading 2 Accent 6" w:semiHidden="0" w:uiPriority="64" w:unhideWhenUsed="0"/>
+    <w:lsdException w:name="Medium List 1 Accent 6" w:semiHidden="0" w:uiPriority="65" w:unhideWhenUsed="0"/>
+    <w:lsdException w:name="Medium List 2 Accent 6" w:semiHidden="0" w:uiPriority="66" w:unhideWhenUsed="0"/>
+    <w:lsdException w:name="Medium Grid 1 Accent 6" w:semiHidden="0" w:uiPriority="67" w:unhideWhenUsed="0"/>
+    <w:lsdException w:name="Medium Grid 2 Accent 6" w:semiHidden="0" w:uiPriority="68" w:unhideWhenUsed="0"/>
+    <w:lsdException w:name="Medium Grid 3 Accent 6" w:semiHidden="0" w:uiPriority="69" w:unhideWhenUsed="0"/>
+    <w:lsdException w:name="Dark List Accent 6" w:semiHidden="0" w:uiPriority="70" w:unhideWhenUsed="0"/>
+    <w:lsdException w:name="Colorful Shading Accent 6" w:semiHidden="0" w:uiPriority="71" w:unhideWhenUsed="0"/>
+    <w:lsdException w:name="Colorful List Accent 6" w:semiHidden="0" w:uiPriority="72" w:unhideWhenUsed="0"/>
+    <w:lsdException w:name="Colorful Grid Accent 6" w:semiHidden="0" w:uiPriority="73" w:unhideWhenUsed="0"/>
+    <w:lsdException w:name="Subtle Emphasis" w:semiHidden="0" w:uiPriority="19" w:unhideWhenUsed="0" w:qFormat="1"/>
+    <w:lsdException w:name="Intense Emphasis" w:semiHidden="0" w:uiPriority="21" w:unhideWhenUsed="0" w:qFormat="1"/>
+    <w:lsdException w:name="Subtle Reference" w:semiHidden="0" w:uiPriority="31" w:unhideWhenUsed="0" w:qFormat="1"/>
+    <w:lsdException w:name="Intense Reference" w:semiHidden="0" w:uiPriority="32" w:unhideWhenUsed="0" w:qFormat="1"/>
+    <w:lsdException w:name="Book Title" w:semiHidden="0" w:uiPriority="33" w:unhideWhenUsed="0" w:qFormat="1"/>
+    <w:lsdException w:name="Bibliography" w:uiPriority="37"/>
+    <w:lsdException w:name="TOC Heading" w:uiPriority="39" w:qFormat="1"/>
+  </w:latentStyles>
+  <w:style w:type="paragraph" w:default="1" w:styleId="Normal">
+    <w:name w:val="Normal"/>
+    <w:qFormat/>
+  </w:style>
+  <w:style w:type="character" w:default="1" w:styleId="DefaultParagraphFont">
+    <w:name w:val="Default Paragraph Font"/>
+    <w:uiPriority w:val="1"/>
+    <w:semiHidden/>
+    <w:unhideWhenUsed/>
+  </w:style>
+  <w:style w:type="table" w:default="1" w:styleId="TableNormal">
+    <w:name w:val="Normal Table"/>
+    <w:uiPriority w:val="99"/>
+    <w:semiHidden/>
+    <w:unhideWhenUsed/>
+    <w:tblPr>
+      <w:tblInd w:w="0" w:type="dxa"/>
+      <w:tblCellMar>
+        <w:top w:w="0" w:type="dxa"/>
+        <w:left w:w="108" w:type="dxa"/>
+        <w:bottom w:w="0" w:type="dxa"/>
+        <w:right w:w="108" w:type="dxa"/>
+      </w:tblCellMar>
+    </w:tblPr>
+  </w:style>
+  <w:style w:type="numbering" w:default="1" w:styleId="NoList">
+    <w:name w:val="No List"/>
+    <w:uiPriority w:val="99"/>
+    <w:semiHidden/>
+    <w:unhideWhenUsed/>
   </w:style>
 </w:styles>
 </file>
@@ -5506,7 +5587,7 @@
 </file>
 
 <file path=customXml/itemProps1.xml><?xml version="1.0" encoding="utf-8"?>
-<ds:datastoreItem xmlns:ds="http://schemas.openxmlformats.org/officeDocument/2006/customXml" ds:itemID="{1609CF50-E16D-477E-B332-31864B450EE3}">
+<ds:datastoreItem xmlns:ds="http://schemas.openxmlformats.org/officeDocument/2006/customXml" ds:itemID="{EB50BCCC-7B13-495E-94E9-3465EACFE9C2}">
   <ds:schemaRefs>
     <ds:schemaRef ds:uri="http://schemas.openxmlformats.org/officeDocument/2006/bibliography"/>
   </ds:schemaRefs>

</xml_diff>